<commit_message>
Se agregó modelo logico normalizado
</commit_message>
<xml_diff>
--- a/Informe de proyecto/Proyecto DS.docx
+++ b/Informe de proyecto/Proyecto DS.docx
@@ -1,6 +1,6 @@
 
 <file path=word/document.xml><?xml version="1.0" encoding="utf-8"?>
-<w:document xmlns:wpc="http://schemas.microsoft.com/office/word/2010/wordprocessingCanvas" xmlns:cx="http://schemas.microsoft.com/office/drawing/2014/chartex" xmlns:cx1="http://schemas.microsoft.com/office/drawing/2015/9/8/chartex" xmlns:cx2="http://schemas.microsoft.com/office/drawing/2015/10/21/chartex" xmlns:cx3="http://schemas.microsoft.com/office/drawing/2016/5/9/chartex" xmlns:cx4="http://schemas.microsoft.com/office/drawing/2016/5/10/chartex" xmlns:cx5="http://schemas.microsoft.com/office/drawing/2016/5/11/chartex" xmlns:cx6="http://schemas.microsoft.com/office/drawing/2016/5/12/chartex" xmlns:cx7="http://schemas.microsoft.com/office/drawing/2016/5/13/chartex" xmlns:cx8="http://schemas.microsoft.com/office/drawing/2016/5/14/chartex" xmlns:mc="http://schemas.openxmlformats.org/markup-compatibility/2006" xmlns:aink="http://schemas.microsoft.com/office/drawing/2016/ink" xmlns:am3d="http://schemas.microsoft.com/office/drawing/2017/model3d" xmlns:o="urn:schemas-microsoft-com:office:office" xmlns:r="http://schemas.openxmlformats.org/officeDocument/2006/relationships" xmlns:m="http://schemas.openxmlformats.org/officeDocument/2006/math" xmlns:v="urn:schemas-microsoft-com:vml" xmlns:wp14="http://schemas.microsoft.com/office/word/2010/wordprocessingDrawing" xmlns:wp="http://schemas.openxmlformats.org/drawingml/2006/wordprocessingDrawing" xmlns:w10="urn:schemas-microsoft-com:office:word" xmlns:w="http://schemas.openxmlformats.org/wordprocessingml/2006/main" xmlns:w14="http://schemas.microsoft.com/office/word/2010/wordml" xmlns:w15="http://schemas.microsoft.com/office/word/2012/wordml" xmlns:w16cid="http://schemas.microsoft.com/office/word/2016/wordml/cid" xmlns:w16se="http://schemas.microsoft.com/office/word/2015/wordml/symex" xmlns:wpg="http://schemas.microsoft.com/office/word/2010/wordprocessingGroup" xmlns:wpi="http://schemas.microsoft.com/office/word/2010/wordprocessingInk" xmlns:wne="http://schemas.microsoft.com/office/word/2006/wordml" xmlns:wps="http://schemas.microsoft.com/office/word/2010/wordprocessingShape" mc:Ignorable="w14 w15 w16se w16cid wp14">
+<w:document xmlns:wpc="http://schemas.microsoft.com/office/word/2010/wordprocessingCanvas" xmlns:mc="http://schemas.openxmlformats.org/markup-compatibility/2006" xmlns:o="urn:schemas-microsoft-com:office:office" xmlns:r="http://schemas.openxmlformats.org/officeDocument/2006/relationships" xmlns:m="http://schemas.openxmlformats.org/officeDocument/2006/math" xmlns:v="urn:schemas-microsoft-com:vml" xmlns:wp14="http://schemas.microsoft.com/office/word/2010/wordprocessingDrawing" xmlns:wp="http://schemas.openxmlformats.org/drawingml/2006/wordprocessingDrawing" xmlns:w10="urn:schemas-microsoft-com:office:word" xmlns:w="http://schemas.openxmlformats.org/wordprocessingml/2006/main" xmlns:w14="http://schemas.microsoft.com/office/word/2010/wordml" xmlns:w15="http://schemas.microsoft.com/office/word/2012/wordml" xmlns:wpg="http://schemas.microsoft.com/office/word/2010/wordprocessingGroup" xmlns:wpi="http://schemas.microsoft.com/office/word/2010/wordprocessingInk" xmlns:wne="http://schemas.microsoft.com/office/word/2006/wordml" xmlns:wps="http://schemas.microsoft.com/office/word/2010/wordprocessingShape" mc:Ignorable="w14 w15 wp14">
   <w:body>
     <w:p>
       <w:pPr>
@@ -13,7 +13,7 @@
         <w:rPr>
           <w:rFonts w:ascii="Arial" w:eastAsia="Arial" w:hAnsi="Arial" w:cs="Arial"/>
           <w:noProof/>
-          <w:lang w:eastAsia="ko-KR"/>
+          <w:lang w:eastAsia="es-EC"/>
         </w:rPr>
         <mc:AlternateContent>
           <mc:Choice Requires="wpg">
@@ -252,7 +252,7 @@
               </wp:anchor>
             </w:drawing>
           </mc:Choice>
-          <mc:Fallback xmlns:a="http://schemas.openxmlformats.org/drawingml/2006/main" xmlns:pic="http://schemas.openxmlformats.org/drawingml/2006/picture" xmlns:a14="http://schemas.microsoft.com/office/drawing/2010/main" xmlns:arto="http://schemas.microsoft.com/office/word/2006/arto">
+          <mc:Fallback xmlns:arto="http://schemas.microsoft.com/office/word/2006/arto" xmlns:a14="http://schemas.microsoft.com/office/drawing/2010/main" xmlns:pic="http://schemas.openxmlformats.org/drawingml/2006/picture" xmlns:a="http://schemas.openxmlformats.org/drawingml/2006/main" xmlns:w16se="http://schemas.microsoft.com/office/word/2015/wordml/symex" xmlns:w16cid="http://schemas.microsoft.com/office/word/2016/wordml/cid" xmlns:am3d="http://schemas.microsoft.com/office/drawing/2017/model3d" xmlns:aink="http://schemas.microsoft.com/office/drawing/2016/ink" xmlns:cx8="http://schemas.microsoft.com/office/drawing/2016/5/14/chartex" xmlns:cx7="http://schemas.microsoft.com/office/drawing/2016/5/13/chartex" xmlns:cx6="http://schemas.microsoft.com/office/drawing/2016/5/12/chartex" xmlns:cx5="http://schemas.microsoft.com/office/drawing/2016/5/11/chartex" xmlns:cx4="http://schemas.microsoft.com/office/drawing/2016/5/10/chartex" xmlns:cx3="http://schemas.microsoft.com/office/drawing/2016/5/9/chartex" xmlns:cx2="http://schemas.microsoft.com/office/drawing/2015/10/21/chartex" xmlns:cx1="http://schemas.microsoft.com/office/drawing/2015/9/8/chartex" xmlns:cx="http://schemas.microsoft.com/office/drawing/2014/chartex">
             <w:pict>
               <v:group id="Grupo 87" style="position:absolute;margin-left:-62.9pt;margin-top:-47.9pt;width:541.6pt;height:782.65pt;z-index:251659264;mso-height-relative:margin" coordsize="68785,97186" o:spid="_x0000_s1026" w14:anchorId="4305B640" o:gfxdata="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">
                 <v:group id="Grupo 81" style="position:absolute;left:27;width:2159;height:97186" coordsize="2286,91440" o:spid="_x0000_s1027" o:gfxdata="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">
@@ -276,7 +276,7 @@
         <w:rPr>
           <w:rFonts w:ascii="Arial" w:eastAsia="Arial" w:hAnsi="Arial" w:cs="Arial"/>
           <w:noProof/>
-          <w:lang w:eastAsia="ko-KR"/>
+          <w:lang w:eastAsia="es-EC"/>
         </w:rPr>
         <w:drawing>
           <wp:inline distT="0" distB="0" distL="0" distR="0" wp14:anchorId="571CC4BE" wp14:editId="431B0728">
@@ -330,6 +330,7 @@
         <w:rPr>
           <w:rFonts w:asciiTheme="majorHAnsi" w:hAnsiTheme="majorHAnsi" w:cstheme="majorHAnsi"/>
           <w:noProof/>
+          <w:lang w:eastAsia="es-EC"/>
         </w:rPr>
         <w:drawing>
           <wp:inline distT="0" distB="0" distL="0" distR="0" wp14:anchorId="65F2C19F" wp14:editId="0460FB7F">
@@ -448,6 +449,7 @@
         <w:dataBinding w:prefixMappings="xmlns:ns0='http://purl.org/dc/elements/1.1/' xmlns:ns1='http://schemas.openxmlformats.org/package/2006/metadata/core-properties' " w:xpath="/ns1:coreProperties[1]/ns0:subject[1]" w:storeItemID="{6C3C8BC8-F283-45AE-878A-BAB7291924A1}"/>
         <w:text/>
       </w:sdtPr>
+      <w:sdtEndPr/>
       <w:sdtContent>
         <w:p>
           <w:pPr>
@@ -707,10 +709,11 @@
           <w:docPartUnique/>
         </w:docPartObj>
       </w:sdtPr>
+      <w:sdtEndPr/>
       <w:sdtContent>
         <w:p>
           <w:pPr>
-            <w:pStyle w:val="TtuloTDC"/>
+            <w:pStyle w:val="TtulodeTDC"/>
           </w:pPr>
           <w:r>
             <w:rPr>
@@ -3060,12 +3063,13 @@
       <w:pPr>
         <w:pStyle w:val="Ttulo1"/>
       </w:pPr>
-      <w:bookmarkStart w:id="0" w:name="_Toc530908423"/>
-      <w:bookmarkStart w:id="1" w:name="_Toc530949904"/>
+      <w:bookmarkStart w:id="0" w:name="_Toc530949904"/>
+      <w:bookmarkStart w:id="1" w:name="_Toc530908423"/>
       <w:r>
         <w:rPr>
           <w:caps w:val="0"/>
         </w:rPr>
+        <w:lastRenderedPageBreak/>
         <w:t xml:space="preserve">DESCRIPCIÓN DEL </w:t>
       </w:r>
       <w:r>
@@ -3074,7 +3078,7 @@
         </w:rPr>
         <w:t>PROYECTO</w:t>
       </w:r>
-      <w:bookmarkEnd w:id="1"/>
+      <w:bookmarkEnd w:id="0"/>
     </w:p>
     <w:p>
       <w:pPr>
@@ -3123,7 +3127,9 @@
       <w:r>
         <w:rPr>
           <w:noProof/>
+          <w:lang w:eastAsia="es-EC"/>
         </w:rPr>
+        <w:lastRenderedPageBreak/>
         <w:drawing>
           <wp:anchor distT="0" distB="0" distL="114300" distR="114300" simplePos="0" relativeHeight="251658241" behindDoc="0" locked="0" layoutInCell="1" allowOverlap="1" wp14:anchorId="4888755B" wp14:editId="20C1B86A">
             <wp:simplePos x="0" y="0"/>
@@ -3191,7 +3197,7 @@
       <w:r>
         <w:t>DIAGRAMA DE CASOS DE USO</w:t>
       </w:r>
-      <w:bookmarkEnd w:id="0"/>
+      <w:bookmarkEnd w:id="1"/>
       <w:bookmarkEnd w:id="2"/>
     </w:p>
     <w:p>
@@ -3215,6 +3221,7 @@
       <w:bookmarkStart w:id="3" w:name="_Toc530908424"/>
       <w:bookmarkStart w:id="4" w:name="_Toc530949906"/>
       <w:r>
+        <w:lastRenderedPageBreak/>
         <w:t>Descripción de casos de uso</w:t>
       </w:r>
       <w:bookmarkEnd w:id="3"/>
@@ -4157,6 +4164,7 @@
               <w:rPr>
                 <w:rStyle w:val="Textoennegrita"/>
               </w:rPr>
+              <w:lastRenderedPageBreak/>
               <w:t>Descripción</w:t>
             </w:r>
           </w:p>
@@ -5082,6 +5090,7 @@
       <w:bookmarkStart w:id="11" w:name="_Toc530908428"/>
       <w:bookmarkStart w:id="12" w:name="_Toc530949910"/>
       <w:r>
+        <w:lastRenderedPageBreak/>
         <w:t>Caso de uso 4: Realizar búsqueda</w:t>
       </w:r>
       <w:bookmarkEnd w:id="11"/>
@@ -6034,6 +6043,7 @@
               <w:rPr>
                 <w:rStyle w:val="Textoennegrita"/>
               </w:rPr>
+              <w:lastRenderedPageBreak/>
               <w:t>Extiende</w:t>
             </w:r>
           </w:p>
@@ -6958,6 +6968,7 @@
               <w:jc w:val="both"/>
             </w:pPr>
             <w:r>
+              <w:lastRenderedPageBreak/>
               <w:t>La búsqueda se realiza en base a los criterios seleccionados y termina con éxito.</w:t>
             </w:r>
           </w:p>
@@ -6982,6 +6993,7 @@
               <w:rPr>
                 <w:rStyle w:val="Textoennegrita"/>
               </w:rPr>
+              <w:lastRenderedPageBreak/>
               <w:t>Secuencia alternativa</w:t>
             </w:r>
           </w:p>
@@ -7887,6 +7899,7 @@
               <w:rPr>
                 <w:rStyle w:val="Textoennegrita"/>
               </w:rPr>
+              <w:lastRenderedPageBreak/>
               <w:t>Actor principal</w:t>
             </w:r>
           </w:p>
@@ -8951,6 +8964,7 @@
               <w:jc w:val="both"/>
             </w:pPr>
             <w:r>
+              <w:lastRenderedPageBreak/>
               <w:t>El vendedor verifica</w:t>
             </w:r>
             <w:r>
@@ -9040,6 +9054,7 @@
               <w:rPr>
                 <w:rStyle w:val="Textoennegrita"/>
               </w:rPr>
+              <w:lastRenderedPageBreak/>
               <w:t>Secuencia alternativa</w:t>
             </w:r>
           </w:p>
@@ -9905,6 +9920,7 @@
               </w:rPr>
             </w:pPr>
             <w:r>
+              <w:lastRenderedPageBreak/>
               <w:t xml:space="preserve">El usuario elije la forma de </w:t>
             </w:r>
             <w:r>
@@ -10121,6 +10137,7 @@
               <w:rPr>
                 <w:rStyle w:val="Textoennegrita"/>
               </w:rPr>
+              <w:lastRenderedPageBreak/>
               <w:t>Postcondición</w:t>
             </w:r>
           </w:p>
@@ -10785,6 +10802,7 @@
       <w:bookmarkStart w:id="19" w:name="_Toc530908432"/>
       <w:bookmarkStart w:id="20" w:name="_Toc530949914"/>
       <w:r>
+        <w:lastRenderedPageBreak/>
         <w:t>Caso de Uso 8: Generar PDF</w:t>
       </w:r>
       <w:bookmarkEnd w:id="19"/>
@@ -11842,6 +11860,7 @@
               <w:rPr>
                 <w:rStyle w:val="Textoennegrita"/>
               </w:rPr>
+              <w:lastRenderedPageBreak/>
               <w:t>Secuencia alternativa</w:t>
             </w:r>
           </w:p>
@@ -12862,6 +12881,7 @@
               <w:rPr>
                 <w:rStyle w:val="Textoennegrita"/>
               </w:rPr>
+              <w:lastRenderedPageBreak/>
               <w:t xml:space="preserve">Precondición </w:t>
             </w:r>
           </w:p>
@@ -13866,6 +13886,7 @@
               <w:rPr>
                 <w:rStyle w:val="Textoennegrita"/>
               </w:rPr>
+              <w:lastRenderedPageBreak/>
               <w:t>Actor principal</w:t>
             </w:r>
           </w:p>
@@ -14830,6 +14851,7 @@
               <w:jc w:val="both"/>
             </w:pPr>
             <w:r>
+              <w:lastRenderedPageBreak/>
               <w:t xml:space="preserve">El vendedor no llega luego de los 15 minutos de espera, el usuario no selecciona la opción </w:t>
             </w:r>
             <w:r>
@@ -14892,6 +14914,7 @@
               <w:rPr>
                 <w:rStyle w:val="Textoennegrita"/>
               </w:rPr>
+              <w:lastRenderedPageBreak/>
               <w:t>Postcondición</w:t>
             </w:r>
           </w:p>
@@ -15863,6 +15886,7 @@
               <w:rPr>
                 <w:rStyle w:val="Textoennegrita"/>
               </w:rPr>
+              <w:lastRenderedPageBreak/>
               <w:t>Extiende</w:t>
             </w:r>
           </w:p>
@@ -16773,6 +16797,7 @@
       </w:pPr>
       <w:bookmarkStart w:id="34" w:name="_Toc530908440"/>
       <w:r>
+        <w:lastRenderedPageBreak/>
         <w:t>Caso de uso 1</w:t>
       </w:r>
       <w:r>
@@ -17803,6 +17828,7 @@
                 <w:sz w:val="22"/>
                 <w:szCs w:val="22"/>
               </w:rPr>
+              <w:lastRenderedPageBreak/>
               <w:t>El comprador no llega luego de que el vendedor esperó los 15 minutos de la hora pactada.</w:t>
             </w:r>
           </w:p>
@@ -17827,6 +17853,7 @@
               <w:rPr>
                 <w:rStyle w:val="Textoennegrita"/>
               </w:rPr>
+              <w:lastRenderedPageBreak/>
               <w:t xml:space="preserve">Precondición </w:t>
             </w:r>
           </w:p>
@@ -18748,6 +18775,7 @@
       <w:bookmarkStart w:id="39" w:name="_Toc530908443"/>
       <w:bookmarkStart w:id="40" w:name="_Toc530949923"/>
       <w:r>
+        <w:lastRenderedPageBreak/>
         <w:t>Caso de uso 1</w:t>
       </w:r>
       <w:r>
@@ -19712,6 +19740,7 @@
       <w:bookmarkStart w:id="41" w:name="_Toc530908444"/>
       <w:bookmarkStart w:id="42" w:name="_Toc530949924"/>
       <w:r>
+        <w:lastRenderedPageBreak/>
         <w:t xml:space="preserve">Caso de uso </w:t>
       </w:r>
       <w:r>
@@ -20777,6 +20806,7 @@
               <w:rPr>
                 <w:rStyle w:val="Textoennegrita"/>
               </w:rPr>
+              <w:lastRenderedPageBreak/>
               <w:t>Secuencia normal</w:t>
             </w:r>
           </w:p>
@@ -21703,6 +21733,7 @@
       <w:bookmarkStart w:id="47" w:name="_Toc530908447"/>
       <w:bookmarkStart w:id="48" w:name="_Toc530949927"/>
       <w:r>
+        <w:lastRenderedPageBreak/>
         <w:t>Caso de uso 2</w:t>
       </w:r>
       <w:r>
@@ -22839,6 +22870,7 @@
               <w:contextualSpacing w:val="0"/>
             </w:pPr>
             <w:r>
+              <w:lastRenderedPageBreak/>
               <w:t>Selecciona el estado “</w:t>
             </w:r>
             <w:r>
@@ -22884,6 +22916,7 @@
               <w:rPr>
                 <w:rStyle w:val="Textoennegrita"/>
               </w:rPr>
+              <w:lastRenderedPageBreak/>
               <w:t>Postcondición</w:t>
             </w:r>
           </w:p>
@@ -23950,6 +23983,7 @@
               <w:contextualSpacing w:val="0"/>
             </w:pPr>
             <w:r>
+              <w:lastRenderedPageBreak/>
               <w:t>Selecciona el estado “</w:t>
             </w:r>
             <w:r>
@@ -23995,6 +24029,7 @@
               <w:rPr>
                 <w:rStyle w:val="Textoennegrita"/>
               </w:rPr>
+              <w:lastRenderedPageBreak/>
               <w:t>Secuencia alternativa</w:t>
             </w:r>
           </w:p>
@@ -24103,14 +24138,13 @@
         <w:pStyle w:val="Ttulo1"/>
       </w:pPr>
       <w:bookmarkStart w:id="52" w:name="_Toc530908451"/>
-      <w:bookmarkStart w:id="53" w:name="_GoBack"/>
-      <w:bookmarkStart w:id="54" w:name="_Toc530949928"/>
-      <w:bookmarkEnd w:id="53"/>
+      <w:bookmarkStart w:id="53" w:name="_Toc530949928"/>
       <w:r>
+        <w:lastRenderedPageBreak/>
         <w:t>DIAGRAMA DE CLASES</w:t>
       </w:r>
       <w:bookmarkEnd w:id="52"/>
-      <w:bookmarkEnd w:id="54"/>
+      <w:bookmarkEnd w:id="53"/>
       <w:r>
         <w:t xml:space="preserve"> </w:t>
       </w:r>
@@ -24119,6 +24153,7 @@
       <w:r>
         <w:rPr>
           <w:noProof/>
+          <w:lang w:eastAsia="es-EC"/>
         </w:rPr>
         <w:drawing>
           <wp:inline distT="0" distB="0" distL="0" distR="0" wp14:anchorId="2F004094" wp14:editId="035459DD">
@@ -24179,19 +24214,20 @@
       <w:pPr>
         <w:pStyle w:val="Ttulo1"/>
       </w:pPr>
-      <w:bookmarkStart w:id="55" w:name="_Toc530908452"/>
-      <w:bookmarkStart w:id="56" w:name="_Toc530949929"/>
+      <w:bookmarkStart w:id="54" w:name="_Toc530908452"/>
+      <w:bookmarkStart w:id="55" w:name="_Toc530949929"/>
       <w:r>
+        <w:lastRenderedPageBreak/>
         <w:t>DIAGRAMA DE SECUENCIAS</w:t>
       </w:r>
+      <w:bookmarkEnd w:id="54"/>
       <w:bookmarkEnd w:id="55"/>
-      <w:bookmarkEnd w:id="56"/>
     </w:p>
     <w:p>
       <w:pPr>
         <w:pStyle w:val="Ttulo2"/>
       </w:pPr>
-      <w:bookmarkStart w:id="57" w:name="_Toc530949930"/>
+      <w:bookmarkStart w:id="56" w:name="_Toc530949930"/>
       <w:r>
         <w:t xml:space="preserve">Diagrama de secuencias </w:t>
       </w:r>
@@ -24213,7 +24249,7 @@
       <w:r>
         <w:t>1: Realizar búsqueda sencilla</w:t>
       </w:r>
-      <w:bookmarkEnd w:id="57"/>
+      <w:bookmarkEnd w:id="56"/>
     </w:p>
     <w:p>
       <w:pPr>
@@ -24226,10 +24262,11 @@
           <w:docGrid w:linePitch="299"/>
         </w:sectPr>
       </w:pPr>
-      <w:bookmarkStart w:id="58" w:name="_Toc530908454"/>
+      <w:bookmarkStart w:id="57" w:name="_Toc530908454"/>
       <w:r>
         <w:rPr>
           <w:noProof/>
+          <w:lang w:eastAsia="es-EC"/>
         </w:rPr>
         <w:drawing>
           <wp:inline distT="0" distB="0" distL="0" distR="0" wp14:anchorId="4296DBDE" wp14:editId="033A4E67">
@@ -24281,10 +24318,11 @@
       <w:pPr>
         <w:pStyle w:val="Ttulo2"/>
       </w:pPr>
-      <w:bookmarkStart w:id="59" w:name="_Toc530908455"/>
-      <w:bookmarkStart w:id="60" w:name="_Toc530949931"/>
-      <w:bookmarkEnd w:id="58"/>
+      <w:bookmarkStart w:id="58" w:name="_Toc530908455"/>
+      <w:bookmarkStart w:id="59" w:name="_Toc530949931"/>
+      <w:bookmarkEnd w:id="57"/>
       <w:r>
+        <w:lastRenderedPageBreak/>
         <w:t>Diagrama de secuencias</w:t>
       </w:r>
       <w:r>
@@ -24302,8 +24340,8 @@
       <w:r>
         <w:t>Realizar compra</w:t>
       </w:r>
+      <w:bookmarkEnd w:id="58"/>
       <w:bookmarkEnd w:id="59"/>
-      <w:bookmarkEnd w:id="60"/>
       <w:r>
         <w:t xml:space="preserve"> </w:t>
       </w:r>
@@ -24322,6 +24360,7 @@
       <w:r>
         <w:rPr>
           <w:noProof/>
+          <w:lang w:eastAsia="es-EC"/>
         </w:rPr>
         <w:drawing>
           <wp:inline distT="0" distB="0" distL="0" distR="0" wp14:anchorId="4571064C" wp14:editId="40D5E81F">
@@ -24373,8 +24412,9 @@
       <w:pPr>
         <w:pStyle w:val="Ttulo2"/>
       </w:pPr>
-      <w:bookmarkStart w:id="61" w:name="_Toc530949932"/>
+      <w:bookmarkStart w:id="60" w:name="_Toc530949932"/>
       <w:r>
+        <w:lastRenderedPageBreak/>
         <w:t xml:space="preserve">Diagrama de secuencias </w:t>
       </w:r>
       <w:r>
@@ -24386,7 +24426,7 @@
       <w:r>
         <w:t>7: Revisar pedidos</w:t>
       </w:r>
-      <w:bookmarkEnd w:id="61"/>
+      <w:bookmarkEnd w:id="60"/>
     </w:p>
     <w:p>
       <w:pPr>
@@ -24402,6 +24442,7 @@
       <w:r>
         <w:rPr>
           <w:noProof/>
+          <w:lang w:eastAsia="es-EC"/>
         </w:rPr>
         <w:drawing>
           <wp:inline distT="0" distB="0" distL="0" distR="0" wp14:anchorId="6CB2A3BC" wp14:editId="6578BC6C">
@@ -24453,8 +24494,9 @@
       <w:pPr>
         <w:pStyle w:val="Ttulo2"/>
       </w:pPr>
-      <w:bookmarkStart w:id="62" w:name="_Toc530949933"/>
+      <w:bookmarkStart w:id="61" w:name="_Toc530949933"/>
       <w:r>
+        <w:lastRenderedPageBreak/>
         <w:t xml:space="preserve">Diagrama de secuencias </w:t>
       </w:r>
       <w:r>
@@ -24472,7 +24514,7 @@
       <w:r>
         <w:t>Calificar vendedor</w:t>
       </w:r>
-      <w:bookmarkEnd w:id="62"/>
+      <w:bookmarkEnd w:id="61"/>
       <w:r>
         <w:t xml:space="preserve"> </w:t>
       </w:r>
@@ -24491,6 +24533,7 @@
       <w:r>
         <w:rPr>
           <w:noProof/>
+          <w:lang w:eastAsia="es-EC"/>
         </w:rPr>
         <w:drawing>
           <wp:inline distT="0" distB="0" distL="0" distR="0" wp14:anchorId="0328B000" wp14:editId="3C089A1B">
@@ -24542,9 +24585,10 @@
       <w:pPr>
         <w:pStyle w:val="Ttulo2"/>
       </w:pPr>
+      <w:bookmarkStart w:id="62" w:name="_Toc530949934"/>
       <w:bookmarkStart w:id="63" w:name="_Toc530908457"/>
-      <w:bookmarkStart w:id="64" w:name="_Toc530949934"/>
       <w:r>
+        <w:lastRenderedPageBreak/>
         <w:t xml:space="preserve">Diagrama de secuencias </w:t>
       </w:r>
       <w:r>
@@ -24565,7 +24609,7 @@
       <w:r>
         <w:t>Anular venta</w:t>
       </w:r>
-      <w:bookmarkEnd w:id="64"/>
+      <w:bookmarkEnd w:id="62"/>
     </w:p>
     <w:p>
       <w:pPr>
@@ -24580,6 +24624,7 @@
       <w:r>
         <w:rPr>
           <w:noProof/>
+          <w:lang w:eastAsia="es-EC"/>
         </w:rPr>
         <w:drawing>
           <wp:inline distT="0" distB="0" distL="0" distR="0" wp14:anchorId="0CB42405" wp14:editId="53DE5368">
@@ -24631,8 +24676,9 @@
       <w:pPr>
         <w:pStyle w:val="Ttulo2"/>
       </w:pPr>
-      <w:bookmarkStart w:id="65" w:name="_Toc530949935"/>
+      <w:bookmarkStart w:id="64" w:name="_Toc530949935"/>
       <w:r>
+        <w:lastRenderedPageBreak/>
         <w:t xml:space="preserve">Diagrama de secuencias </w:t>
       </w:r>
       <w:r>
@@ -24645,7 +24691,7 @@
         <w:t>18: Cambiar rol</w:t>
       </w:r>
       <w:bookmarkEnd w:id="63"/>
-      <w:bookmarkEnd w:id="65"/>
+      <w:bookmarkEnd w:id="64"/>
     </w:p>
     <w:p>
       <w:pPr>
@@ -24659,6 +24705,7 @@
       <w:r>
         <w:rPr>
           <w:noProof/>
+          <w:lang w:eastAsia="es-EC"/>
         </w:rPr>
         <w:drawing>
           <wp:inline distT="0" distB="0" distL="0" distR="0" wp14:anchorId="7C59D5A4" wp14:editId="7E5239EF">
@@ -24722,9 +24769,10 @@
       <w:pPr>
         <w:pStyle w:val="Ttulo1"/>
       </w:pPr>
-      <w:bookmarkStart w:id="66" w:name="_Toc530908458"/>
-      <w:bookmarkStart w:id="67" w:name="_Toc530949936"/>
+      <w:bookmarkStart w:id="65" w:name="_Toc530908458"/>
+      <w:bookmarkStart w:id="66" w:name="_Toc530949936"/>
       <w:r>
+        <w:lastRenderedPageBreak/>
         <w:t>DIAGRAMA ENTIDAD</w:t>
       </w:r>
       <w:r>
@@ -24733,8 +24781,8 @@
       <w:r>
         <w:t>RELACION DE LA BASE DE DATOS</w:t>
       </w:r>
+      <w:bookmarkEnd w:id="65"/>
       <w:bookmarkEnd w:id="66"/>
-      <w:bookmarkEnd w:id="67"/>
     </w:p>
     <w:p>
       <w:pPr>
@@ -24743,15 +24791,35 @@
           <w:sz w:val="28"/>
         </w:rPr>
       </w:pPr>
+      <w:bookmarkStart w:id="67" w:name="_GoBack"/>
+      <w:bookmarkEnd w:id="67"/>
       <w:r>
         <w:rPr>
           <w:noProof/>
+          <w:sz w:val="28"/>
+          <w:lang w:eastAsia="es-EC"/>
         </w:rPr>
         <w:drawing>
-          <wp:inline distT="0" distB="0" distL="0" distR="0" wp14:anchorId="72E145EB" wp14:editId="4744334B">
-            <wp:extent cx="6610350" cy="5315179"/>
-            <wp:effectExtent l="0" t="0" r="0" b="0"/>
-            <wp:docPr id="5" name="Imagen 5" descr="Imagen que contiene texto, mapa&#10;&#10;Descripción generada automáticamente"/>
+          <wp:anchor distT="0" distB="0" distL="114300" distR="114300" simplePos="0" relativeHeight="251659265" behindDoc="1" locked="0" layoutInCell="1" allowOverlap="1" wp14:anchorId="07B054A3" wp14:editId="21C0B8B8">
+            <wp:simplePos x="0" y="0"/>
+            <wp:positionH relativeFrom="column">
+              <wp:posOffset>770255</wp:posOffset>
+            </wp:positionH>
+            <wp:positionV relativeFrom="paragraph">
+              <wp:posOffset>41910</wp:posOffset>
+            </wp:positionV>
+            <wp:extent cx="7488555" cy="5401945"/>
+            <wp:effectExtent l="0" t="0" r="0" b="8255"/>
+            <wp:wrapTight wrapText="bothSides">
+              <wp:wrapPolygon edited="0">
+                <wp:start x="0" y="0"/>
+                <wp:lineTo x="0" y="21557"/>
+                <wp:lineTo x="21540" y="21557"/>
+                <wp:lineTo x="21540" y="0"/>
+                <wp:lineTo x="0" y="0"/>
+              </wp:wrapPolygon>
+            </wp:wrapTight>
+            <wp:docPr id="2" name="Imagen 2"/>
             <wp:cNvGraphicFramePr>
               <a:graphicFrameLocks xmlns:a="http://schemas.openxmlformats.org/drawingml/2006/main" noChangeAspect="1"/>
             </wp:cNvGraphicFramePr>
@@ -24759,7 +24827,7 @@
               <a:graphicData uri="http://schemas.openxmlformats.org/drawingml/2006/picture">
                 <pic:pic xmlns:pic="http://schemas.openxmlformats.org/drawingml/2006/picture">
                   <pic:nvPicPr>
-                    <pic:cNvPr id="5" name="WhatsApp Image 2018-11-22 at 12.36.08.jpeg"/>
+                    <pic:cNvPr id="2" name="PoliVentas - MLN.jpeg"/>
                     <pic:cNvPicPr/>
                   </pic:nvPicPr>
                   <pic:blipFill rotWithShape="1">
@@ -24770,13 +24838,13 @@
                         </a:ext>
                       </a:extLst>
                     </a:blip>
-                    <a:srcRect t="3242" b="3221"/>
+                    <a:srcRect t="6439"/>
                     <a:stretch/>
                   </pic:blipFill>
                   <pic:spPr bwMode="auto">
                     <a:xfrm>
                       <a:off x="0" y="0"/>
-                      <a:ext cx="6620801" cy="5323582"/>
+                      <a:ext cx="7488555" cy="5401945"/>
                     </a:xfrm>
                     <a:prstGeom prst="rect">
                       <a:avLst/>
@@ -24793,7 +24861,13 @@
                 </pic:pic>
               </a:graphicData>
             </a:graphic>
-          </wp:inline>
+            <wp14:sizeRelH relativeFrom="page">
+              <wp14:pctWidth>0</wp14:pctWidth>
+            </wp14:sizeRelH>
+            <wp14:sizeRelV relativeFrom="page">
+              <wp14:pctHeight>0</wp14:pctHeight>
+            </wp14:sizeRelV>
+          </wp:anchor>
         </w:drawing>
       </w:r>
     </w:p>
@@ -24809,7 +24883,7 @@
 </file>
 
 <file path=word/endnotes.xml><?xml version="1.0" encoding="utf-8"?>
-<w:endnotes xmlns:wpc="http://schemas.microsoft.com/office/word/2010/wordprocessingCanvas" xmlns:cx="http://schemas.microsoft.com/office/drawing/2014/chartex" xmlns:cx1="http://schemas.microsoft.com/office/drawing/2015/9/8/chartex" xmlns:cx2="http://schemas.microsoft.com/office/drawing/2015/10/21/chartex" xmlns:cx3="http://schemas.microsoft.com/office/drawing/2016/5/9/chartex" xmlns:cx4="http://schemas.microsoft.com/office/drawing/2016/5/10/chartex" xmlns:cx5="http://schemas.microsoft.com/office/drawing/2016/5/11/chartex" xmlns:cx6="http://schemas.microsoft.com/office/drawing/2016/5/12/chartex" xmlns:cx7="http://schemas.microsoft.com/office/drawing/2016/5/13/chartex" xmlns:cx8="http://schemas.microsoft.com/office/drawing/2016/5/14/chartex" xmlns:mc="http://schemas.openxmlformats.org/markup-compatibility/2006" xmlns:aink="http://schemas.microsoft.com/office/drawing/2016/ink" xmlns:am3d="http://schemas.microsoft.com/office/drawing/2017/model3d" xmlns:o="urn:schemas-microsoft-com:office:office" xmlns:r="http://schemas.openxmlformats.org/officeDocument/2006/relationships" xmlns:m="http://schemas.openxmlformats.org/officeDocument/2006/math" xmlns:v="urn:schemas-microsoft-com:vml" xmlns:wp14="http://schemas.microsoft.com/office/word/2010/wordprocessingDrawing" xmlns:wp="http://schemas.openxmlformats.org/drawingml/2006/wordprocessingDrawing" xmlns:w10="urn:schemas-microsoft-com:office:word" xmlns:w="http://schemas.openxmlformats.org/wordprocessingml/2006/main" xmlns:w14="http://schemas.microsoft.com/office/word/2010/wordml" xmlns:w15="http://schemas.microsoft.com/office/word/2012/wordml" xmlns:w16cid="http://schemas.microsoft.com/office/word/2016/wordml/cid" xmlns:w16se="http://schemas.microsoft.com/office/word/2015/wordml/symex" xmlns:wpg="http://schemas.microsoft.com/office/word/2010/wordprocessingGroup" xmlns:wpi="http://schemas.microsoft.com/office/word/2010/wordprocessingInk" xmlns:wne="http://schemas.microsoft.com/office/word/2006/wordml" xmlns:wps="http://schemas.microsoft.com/office/word/2010/wordprocessingShape" mc:Ignorable="w14 w15 w16se w16cid wp14">
+<w:endnotes xmlns:wpc="http://schemas.microsoft.com/office/word/2010/wordprocessingCanvas" xmlns:mc="http://schemas.openxmlformats.org/markup-compatibility/2006" xmlns:o="urn:schemas-microsoft-com:office:office" xmlns:r="http://schemas.openxmlformats.org/officeDocument/2006/relationships" xmlns:m="http://schemas.openxmlformats.org/officeDocument/2006/math" xmlns:v="urn:schemas-microsoft-com:vml" xmlns:wp14="http://schemas.microsoft.com/office/word/2010/wordprocessingDrawing" xmlns:wp="http://schemas.openxmlformats.org/drawingml/2006/wordprocessingDrawing" xmlns:w10="urn:schemas-microsoft-com:office:word" xmlns:w="http://schemas.openxmlformats.org/wordprocessingml/2006/main" xmlns:w14="http://schemas.microsoft.com/office/word/2010/wordml" xmlns:w15="http://schemas.microsoft.com/office/word/2012/wordml" xmlns:wpg="http://schemas.microsoft.com/office/word/2010/wordprocessingGroup" xmlns:wpi="http://schemas.microsoft.com/office/word/2010/wordprocessingInk" xmlns:wne="http://schemas.microsoft.com/office/word/2006/wordml" xmlns:wps="http://schemas.microsoft.com/office/word/2010/wordprocessingShape" mc:Ignorable="w14 w15 wp14">
   <w:endnote w:type="separator" w:id="-1">
     <w:p>
       <w:pPr>
@@ -24841,7 +24915,7 @@
 </file>
 
 <file path=word/footer1.xml><?xml version="1.0" encoding="utf-8"?>
-<w:ftr xmlns:wpc="http://schemas.microsoft.com/office/word/2010/wordprocessingCanvas" xmlns:cx="http://schemas.microsoft.com/office/drawing/2014/chartex" xmlns:cx1="http://schemas.microsoft.com/office/drawing/2015/9/8/chartex" xmlns:cx2="http://schemas.microsoft.com/office/drawing/2015/10/21/chartex" xmlns:cx3="http://schemas.microsoft.com/office/drawing/2016/5/9/chartex" xmlns:cx4="http://schemas.microsoft.com/office/drawing/2016/5/10/chartex" xmlns:cx5="http://schemas.microsoft.com/office/drawing/2016/5/11/chartex" xmlns:cx6="http://schemas.microsoft.com/office/drawing/2016/5/12/chartex" xmlns:cx7="http://schemas.microsoft.com/office/drawing/2016/5/13/chartex" xmlns:cx8="http://schemas.microsoft.com/office/drawing/2016/5/14/chartex" xmlns:mc="http://schemas.openxmlformats.org/markup-compatibility/2006" xmlns:aink="http://schemas.microsoft.com/office/drawing/2016/ink" xmlns:am3d="http://schemas.microsoft.com/office/drawing/2017/model3d" xmlns:o="urn:schemas-microsoft-com:office:office" xmlns:r="http://schemas.openxmlformats.org/officeDocument/2006/relationships" xmlns:m="http://schemas.openxmlformats.org/officeDocument/2006/math" xmlns:v="urn:schemas-microsoft-com:vml" xmlns:wp14="http://schemas.microsoft.com/office/word/2010/wordprocessingDrawing" xmlns:wp="http://schemas.openxmlformats.org/drawingml/2006/wordprocessingDrawing" xmlns:w10="urn:schemas-microsoft-com:office:word" xmlns:w="http://schemas.openxmlformats.org/wordprocessingml/2006/main" xmlns:w14="http://schemas.microsoft.com/office/word/2010/wordml" xmlns:w15="http://schemas.microsoft.com/office/word/2012/wordml" xmlns:w16cid="http://schemas.microsoft.com/office/word/2016/wordml/cid" xmlns:w16se="http://schemas.microsoft.com/office/word/2015/wordml/symex" xmlns:wpg="http://schemas.microsoft.com/office/word/2010/wordprocessingGroup" xmlns:wpi="http://schemas.microsoft.com/office/word/2010/wordprocessingInk" xmlns:wne="http://schemas.microsoft.com/office/word/2006/wordml" xmlns:wps="http://schemas.microsoft.com/office/word/2010/wordprocessingShape" mc:Ignorable="w14 w15 w16se w16cid wp14">
+<w:ftr xmlns:wpc="http://schemas.microsoft.com/office/word/2010/wordprocessingCanvas" xmlns:mc="http://schemas.openxmlformats.org/markup-compatibility/2006" xmlns:o="urn:schemas-microsoft-com:office:office" xmlns:r="http://schemas.openxmlformats.org/officeDocument/2006/relationships" xmlns:m="http://schemas.openxmlformats.org/officeDocument/2006/math" xmlns:v="urn:schemas-microsoft-com:vml" xmlns:wp14="http://schemas.microsoft.com/office/word/2010/wordprocessingDrawing" xmlns:wp="http://schemas.openxmlformats.org/drawingml/2006/wordprocessingDrawing" xmlns:w10="urn:schemas-microsoft-com:office:word" xmlns:w="http://schemas.openxmlformats.org/wordprocessingml/2006/main" xmlns:w14="http://schemas.microsoft.com/office/word/2010/wordml" xmlns:w15="http://schemas.microsoft.com/office/word/2012/wordml" xmlns:wpg="http://schemas.microsoft.com/office/word/2010/wordprocessingGroup" xmlns:wpi="http://schemas.microsoft.com/office/word/2010/wordprocessingInk" xmlns:wne="http://schemas.microsoft.com/office/word/2006/wordml" xmlns:wps="http://schemas.microsoft.com/office/word/2010/wordprocessingShape" mc:Ignorable="w14 w15 wp14">
   <w:sdt>
     <w:sdtPr>
       <w:id w:val="-745333967"/>
@@ -24850,6 +24924,7 @@
         <w:docPartUnique/>
       </w:docPartObj>
     </w:sdtPr>
+    <w:sdtEndPr/>
     <w:sdtContent>
       <w:p>
         <w:pPr>
@@ -24861,6 +24936,7 @@
             <w:noProof/>
             <w:sz w:val="28"/>
             <w:szCs w:val="28"/>
+            <w:lang w:eastAsia="es-EC"/>
           </w:rPr>
           <mc:AlternateContent>
             <mc:Choice Requires="wps">
@@ -24975,7 +25051,7 @@
                 </wp:anchor>
               </w:drawing>
             </mc:Choice>
-            <mc:Fallback>
+            <mc:Fallback xmlns:w16se="http://schemas.microsoft.com/office/word/2015/wordml/symex" xmlns:w16cid="http://schemas.microsoft.com/office/word/2016/wordml/cid" xmlns:am3d="http://schemas.microsoft.com/office/drawing/2017/model3d" xmlns:aink="http://schemas.microsoft.com/office/drawing/2016/ink" xmlns:cx8="http://schemas.microsoft.com/office/drawing/2016/5/14/chartex" xmlns:cx7="http://schemas.microsoft.com/office/drawing/2016/5/13/chartex" xmlns:cx6="http://schemas.microsoft.com/office/drawing/2016/5/12/chartex" xmlns:cx5="http://schemas.microsoft.com/office/drawing/2016/5/11/chartex" xmlns:cx4="http://schemas.microsoft.com/office/drawing/2016/5/10/chartex" xmlns:cx3="http://schemas.microsoft.com/office/drawing/2016/5/9/chartex" xmlns:cx2="http://schemas.microsoft.com/office/drawing/2015/10/21/chartex" xmlns:cx1="http://schemas.microsoft.com/office/drawing/2015/9/8/chartex" xmlns:cx="http://schemas.microsoft.com/office/drawing/2014/chartex">
               <w:pict>
                 <v:shapetype w14:anchorId="01A6DA1C" id="_x0000_t176" coordsize="21600,21600" o:spt="176" adj="2700" path="m@0,qx0@0l0@2qy@0,21600l@1,21600qx21600@2l21600@0qy@1,xe">
                   <v:stroke joinstyle="miter"/>
@@ -25049,7 +25125,7 @@
 </file>
 
 <file path=word/footer2.xml><?xml version="1.0" encoding="utf-8"?>
-<w:ftr xmlns:wpc="http://schemas.microsoft.com/office/word/2010/wordprocessingCanvas" xmlns:cx="http://schemas.microsoft.com/office/drawing/2014/chartex" xmlns:cx1="http://schemas.microsoft.com/office/drawing/2015/9/8/chartex" xmlns:cx2="http://schemas.microsoft.com/office/drawing/2015/10/21/chartex" xmlns:cx3="http://schemas.microsoft.com/office/drawing/2016/5/9/chartex" xmlns:cx4="http://schemas.microsoft.com/office/drawing/2016/5/10/chartex" xmlns:cx5="http://schemas.microsoft.com/office/drawing/2016/5/11/chartex" xmlns:cx6="http://schemas.microsoft.com/office/drawing/2016/5/12/chartex" xmlns:cx7="http://schemas.microsoft.com/office/drawing/2016/5/13/chartex" xmlns:cx8="http://schemas.microsoft.com/office/drawing/2016/5/14/chartex" xmlns:mc="http://schemas.openxmlformats.org/markup-compatibility/2006" xmlns:aink="http://schemas.microsoft.com/office/drawing/2016/ink" xmlns:am3d="http://schemas.microsoft.com/office/drawing/2017/model3d" xmlns:o="urn:schemas-microsoft-com:office:office" xmlns:r="http://schemas.openxmlformats.org/officeDocument/2006/relationships" xmlns:m="http://schemas.openxmlformats.org/officeDocument/2006/math" xmlns:v="urn:schemas-microsoft-com:vml" xmlns:wp14="http://schemas.microsoft.com/office/word/2010/wordprocessingDrawing" xmlns:wp="http://schemas.openxmlformats.org/drawingml/2006/wordprocessingDrawing" xmlns:w10="urn:schemas-microsoft-com:office:word" xmlns:w="http://schemas.openxmlformats.org/wordprocessingml/2006/main" xmlns:w14="http://schemas.microsoft.com/office/word/2010/wordml" xmlns:w15="http://schemas.microsoft.com/office/word/2012/wordml" xmlns:w16cid="http://schemas.microsoft.com/office/word/2016/wordml/cid" xmlns:w16se="http://schemas.microsoft.com/office/word/2015/wordml/symex" xmlns:wpg="http://schemas.microsoft.com/office/word/2010/wordprocessingGroup" xmlns:wpi="http://schemas.microsoft.com/office/word/2010/wordprocessingInk" xmlns:wne="http://schemas.microsoft.com/office/word/2006/wordml" xmlns:wps="http://schemas.microsoft.com/office/word/2010/wordprocessingShape" mc:Ignorable="w14 w15 w16se w16cid wp14">
+<w:ftr xmlns:wpc="http://schemas.microsoft.com/office/word/2010/wordprocessingCanvas" xmlns:mc="http://schemas.openxmlformats.org/markup-compatibility/2006" xmlns:o="urn:schemas-microsoft-com:office:office" xmlns:r="http://schemas.openxmlformats.org/officeDocument/2006/relationships" xmlns:m="http://schemas.openxmlformats.org/officeDocument/2006/math" xmlns:v="urn:schemas-microsoft-com:vml" xmlns:wp14="http://schemas.microsoft.com/office/word/2010/wordprocessingDrawing" xmlns:wp="http://schemas.openxmlformats.org/drawingml/2006/wordprocessingDrawing" xmlns:w10="urn:schemas-microsoft-com:office:word" xmlns:w="http://schemas.openxmlformats.org/wordprocessingml/2006/main" xmlns:w14="http://schemas.microsoft.com/office/word/2010/wordml" xmlns:w15="http://schemas.microsoft.com/office/word/2012/wordml" xmlns:wpg="http://schemas.microsoft.com/office/word/2010/wordprocessingGroup" xmlns:wpi="http://schemas.microsoft.com/office/word/2010/wordprocessingInk" xmlns:wne="http://schemas.microsoft.com/office/word/2006/wordml" xmlns:wps="http://schemas.microsoft.com/office/word/2010/wordprocessingShape" mc:Ignorable="w14 w15 wp14">
   <w:sdt>
     <w:sdtPr>
       <w:id w:val="1897545209"/>
@@ -25058,6 +25134,7 @@
         <w:docPartUnique/>
       </w:docPartObj>
     </w:sdtPr>
+    <w:sdtEndPr/>
     <w:sdtContent>
       <w:p>
         <w:pPr>
@@ -25069,6 +25146,7 @@
             <w:noProof/>
             <w:sz w:val="28"/>
             <w:szCs w:val="28"/>
+            <w:lang w:eastAsia="es-EC"/>
           </w:rPr>
           <mc:AlternateContent>
             <mc:Choice Requires="wps">
@@ -25152,11 +25230,12 @@
                               </w:r>
                               <w:r>
                                 <w:rPr>
+                                  <w:noProof/>
                                   <w:sz w:val="28"/>
                                   <w:szCs w:val="28"/>
                                   <w:lang w:val="es-ES"/>
                                 </w:rPr>
-                                <w:t>2</w:t>
+                                <w:t>33</w:t>
                               </w:r>
                               <w:r>
                                 <w:rPr>
@@ -25228,11 +25307,12 @@
                         </w:r>
                         <w:r>
                           <w:rPr>
+                            <w:noProof/>
                             <w:sz w:val="28"/>
                             <w:szCs w:val="28"/>
                             <w:lang w:val="es-ES"/>
                           </w:rPr>
-                          <w:t>2</w:t>
+                          <w:t>33</w:t>
                         </w:r>
                         <w:r>
                           <w:rPr>
@@ -25257,7 +25337,7 @@
 </file>
 
 <file path=word/footnotes.xml><?xml version="1.0" encoding="utf-8"?>
-<w:footnotes xmlns:wpc="http://schemas.microsoft.com/office/word/2010/wordprocessingCanvas" xmlns:cx="http://schemas.microsoft.com/office/drawing/2014/chartex" xmlns:cx1="http://schemas.microsoft.com/office/drawing/2015/9/8/chartex" xmlns:cx2="http://schemas.microsoft.com/office/drawing/2015/10/21/chartex" xmlns:cx3="http://schemas.microsoft.com/office/drawing/2016/5/9/chartex" xmlns:cx4="http://schemas.microsoft.com/office/drawing/2016/5/10/chartex" xmlns:cx5="http://schemas.microsoft.com/office/drawing/2016/5/11/chartex" xmlns:cx6="http://schemas.microsoft.com/office/drawing/2016/5/12/chartex" xmlns:cx7="http://schemas.microsoft.com/office/drawing/2016/5/13/chartex" xmlns:cx8="http://schemas.microsoft.com/office/drawing/2016/5/14/chartex" xmlns:mc="http://schemas.openxmlformats.org/markup-compatibility/2006" xmlns:aink="http://schemas.microsoft.com/office/drawing/2016/ink" xmlns:am3d="http://schemas.microsoft.com/office/drawing/2017/model3d" xmlns:o="urn:schemas-microsoft-com:office:office" xmlns:r="http://schemas.openxmlformats.org/officeDocument/2006/relationships" xmlns:m="http://schemas.openxmlformats.org/officeDocument/2006/math" xmlns:v="urn:schemas-microsoft-com:vml" xmlns:wp14="http://schemas.microsoft.com/office/word/2010/wordprocessingDrawing" xmlns:wp="http://schemas.openxmlformats.org/drawingml/2006/wordprocessingDrawing" xmlns:w10="urn:schemas-microsoft-com:office:word" xmlns:w="http://schemas.openxmlformats.org/wordprocessingml/2006/main" xmlns:w14="http://schemas.microsoft.com/office/word/2010/wordml" xmlns:w15="http://schemas.microsoft.com/office/word/2012/wordml" xmlns:w16cid="http://schemas.microsoft.com/office/word/2016/wordml/cid" xmlns:w16se="http://schemas.microsoft.com/office/word/2015/wordml/symex" xmlns:wpg="http://schemas.microsoft.com/office/word/2010/wordprocessingGroup" xmlns:wpi="http://schemas.microsoft.com/office/word/2010/wordprocessingInk" xmlns:wne="http://schemas.microsoft.com/office/word/2006/wordml" xmlns:wps="http://schemas.microsoft.com/office/word/2010/wordprocessingShape" mc:Ignorable="w14 w15 w16se w16cid wp14">
+<w:footnotes xmlns:wpc="http://schemas.microsoft.com/office/word/2010/wordprocessingCanvas" xmlns:mc="http://schemas.openxmlformats.org/markup-compatibility/2006" xmlns:o="urn:schemas-microsoft-com:office:office" xmlns:r="http://schemas.openxmlformats.org/officeDocument/2006/relationships" xmlns:m="http://schemas.openxmlformats.org/officeDocument/2006/math" xmlns:v="urn:schemas-microsoft-com:vml" xmlns:wp14="http://schemas.microsoft.com/office/word/2010/wordprocessingDrawing" xmlns:wp="http://schemas.openxmlformats.org/drawingml/2006/wordprocessingDrawing" xmlns:w10="urn:schemas-microsoft-com:office:word" xmlns:w="http://schemas.openxmlformats.org/wordprocessingml/2006/main" xmlns:w14="http://schemas.microsoft.com/office/word/2010/wordml" xmlns:w15="http://schemas.microsoft.com/office/word/2012/wordml" xmlns:wpg="http://schemas.microsoft.com/office/word/2010/wordprocessingGroup" xmlns:wpi="http://schemas.microsoft.com/office/word/2010/wordprocessingInk" xmlns:wne="http://schemas.microsoft.com/office/word/2006/wordml" xmlns:wps="http://schemas.microsoft.com/office/word/2010/wordprocessingShape" mc:Ignorable="w14 w15 wp14">
   <w:footnote w:type="separator" w:id="-1">
     <w:p>
       <w:pPr>
@@ -25289,8 +25369,8 @@
 </file>
 
 <file path=word/numbering.xml><?xml version="1.0" encoding="utf-8"?>
-<w:numbering xmlns:wpc="http://schemas.microsoft.com/office/word/2010/wordprocessingCanvas" xmlns:cx="http://schemas.microsoft.com/office/drawing/2014/chartex" xmlns:cx1="http://schemas.microsoft.com/office/drawing/2015/9/8/chartex" xmlns:cx2="http://schemas.microsoft.com/office/drawing/2015/10/21/chartex" xmlns:cx3="http://schemas.microsoft.com/office/drawing/2016/5/9/chartex" xmlns:cx4="http://schemas.microsoft.com/office/drawing/2016/5/10/chartex" xmlns:cx5="http://schemas.microsoft.com/office/drawing/2016/5/11/chartex" xmlns:cx6="http://schemas.microsoft.com/office/drawing/2016/5/12/chartex" xmlns:cx7="http://schemas.microsoft.com/office/drawing/2016/5/13/chartex" xmlns:cx8="http://schemas.microsoft.com/office/drawing/2016/5/14/chartex" xmlns:mc="http://schemas.openxmlformats.org/markup-compatibility/2006" xmlns:aink="http://schemas.microsoft.com/office/drawing/2016/ink" xmlns:am3d="http://schemas.microsoft.com/office/drawing/2017/model3d" xmlns:o="urn:schemas-microsoft-com:office:office" xmlns:r="http://schemas.openxmlformats.org/officeDocument/2006/relationships" xmlns:m="http://schemas.openxmlformats.org/officeDocument/2006/math" xmlns:v="urn:schemas-microsoft-com:vml" xmlns:wp14="http://schemas.microsoft.com/office/word/2010/wordprocessingDrawing" xmlns:wp="http://schemas.openxmlformats.org/drawingml/2006/wordprocessingDrawing" xmlns:w10="urn:schemas-microsoft-com:office:word" xmlns:w="http://schemas.openxmlformats.org/wordprocessingml/2006/main" xmlns:w14="http://schemas.microsoft.com/office/word/2010/wordml" xmlns:w15="http://schemas.microsoft.com/office/word/2012/wordml" xmlns:w16cid="http://schemas.microsoft.com/office/word/2016/wordml/cid" xmlns:w16se="http://schemas.microsoft.com/office/word/2015/wordml/symex" xmlns:wpg="http://schemas.microsoft.com/office/word/2010/wordprocessingGroup" xmlns:wpi="http://schemas.microsoft.com/office/word/2010/wordprocessingInk" xmlns:wne="http://schemas.microsoft.com/office/word/2006/wordml" xmlns:wps="http://schemas.microsoft.com/office/word/2010/wordprocessingShape" mc:Ignorable="w14 w15 w16se w16cid wp14">
-  <w:abstractNum w:abstractNumId="0" w15:restartNumberingAfterBreak="0">
+<w:numbering xmlns:wpc="http://schemas.microsoft.com/office/word/2010/wordprocessingCanvas" xmlns:mc="http://schemas.openxmlformats.org/markup-compatibility/2006" xmlns:o="urn:schemas-microsoft-com:office:office" xmlns:r="http://schemas.openxmlformats.org/officeDocument/2006/relationships" xmlns:m="http://schemas.openxmlformats.org/officeDocument/2006/math" xmlns:v="urn:schemas-microsoft-com:vml" xmlns:wp14="http://schemas.microsoft.com/office/word/2010/wordprocessingDrawing" xmlns:wp="http://schemas.openxmlformats.org/drawingml/2006/wordprocessingDrawing" xmlns:w10="urn:schemas-microsoft-com:office:word" xmlns:w="http://schemas.openxmlformats.org/wordprocessingml/2006/main" xmlns:w14="http://schemas.microsoft.com/office/word/2010/wordml" xmlns:w15="http://schemas.microsoft.com/office/word/2012/wordml" xmlns:wpg="http://schemas.microsoft.com/office/word/2010/wordprocessingGroup" xmlns:wpi="http://schemas.microsoft.com/office/word/2010/wordprocessingInk" xmlns:wne="http://schemas.microsoft.com/office/word/2006/wordml" xmlns:wps="http://schemas.microsoft.com/office/word/2010/wordprocessingShape" mc:Ignorable="w14 w15 wp14">
+  <w:abstractNum w:abstractNumId="0">
     <w:nsid w:val="010C45F9"/>
     <w:multiLevelType w:val="hybridMultilevel"/>
     <w:tmpl w:val="FFFFFFFF"/>
@@ -25376,7 +25456,7 @@
       </w:pPr>
     </w:lvl>
   </w:abstractNum>
-  <w:abstractNum w:abstractNumId="1" w15:restartNumberingAfterBreak="0">
+  <w:abstractNum w:abstractNumId="1">
     <w:nsid w:val="045848F3"/>
     <w:multiLevelType w:val="hybridMultilevel"/>
     <w:tmpl w:val="FFFFFFFF"/>
@@ -25489,7 +25569,7 @@
       </w:rPr>
     </w:lvl>
   </w:abstractNum>
-  <w:abstractNum w:abstractNumId="2" w15:restartNumberingAfterBreak="0">
+  <w:abstractNum w:abstractNumId="2">
     <w:nsid w:val="06620C5D"/>
     <w:multiLevelType w:val="hybridMultilevel"/>
     <w:tmpl w:val="FFFFFFFF"/>
@@ -25575,7 +25655,7 @@
       </w:pPr>
     </w:lvl>
   </w:abstractNum>
-  <w:abstractNum w:abstractNumId="3" w15:restartNumberingAfterBreak="0">
+  <w:abstractNum w:abstractNumId="3">
     <w:nsid w:val="0C235764"/>
     <w:multiLevelType w:val="hybridMultilevel"/>
     <w:tmpl w:val="1366A74A"/>
@@ -25661,7 +25741,7 @@
       </w:pPr>
     </w:lvl>
   </w:abstractNum>
-  <w:abstractNum w:abstractNumId="4" w15:restartNumberingAfterBreak="0">
+  <w:abstractNum w:abstractNumId="4">
     <w:nsid w:val="0DB86FEC"/>
     <w:multiLevelType w:val="hybridMultilevel"/>
     <w:tmpl w:val="1366A74A"/>
@@ -25747,7 +25827,7 @@
       </w:pPr>
     </w:lvl>
   </w:abstractNum>
-  <w:abstractNum w:abstractNumId="5" w15:restartNumberingAfterBreak="0">
+  <w:abstractNum w:abstractNumId="5">
     <w:nsid w:val="104441A4"/>
     <w:multiLevelType w:val="hybridMultilevel"/>
     <w:tmpl w:val="FFFFFFFF"/>
@@ -25833,7 +25913,7 @@
       </w:pPr>
     </w:lvl>
   </w:abstractNum>
-  <w:abstractNum w:abstractNumId="6" w15:restartNumberingAfterBreak="0">
+  <w:abstractNum w:abstractNumId="6">
     <w:nsid w:val="156D2BA6"/>
     <w:multiLevelType w:val="hybridMultilevel"/>
     <w:tmpl w:val="FFFFFFFF"/>
@@ -25919,7 +25999,7 @@
       </w:pPr>
     </w:lvl>
   </w:abstractNum>
-  <w:abstractNum w:abstractNumId="7" w15:restartNumberingAfterBreak="0">
+  <w:abstractNum w:abstractNumId="7">
     <w:nsid w:val="15A757EF"/>
     <w:multiLevelType w:val="hybridMultilevel"/>
     <w:tmpl w:val="1D525422"/>
@@ -26005,7 +26085,7 @@
       </w:pPr>
     </w:lvl>
   </w:abstractNum>
-  <w:abstractNum w:abstractNumId="8" w15:restartNumberingAfterBreak="0">
+  <w:abstractNum w:abstractNumId="8">
     <w:nsid w:val="17042BC6"/>
     <w:multiLevelType w:val="hybridMultilevel"/>
     <w:tmpl w:val="FFFFFFFF"/>
@@ -26091,7 +26171,7 @@
       </w:pPr>
     </w:lvl>
   </w:abstractNum>
-  <w:abstractNum w:abstractNumId="9" w15:restartNumberingAfterBreak="0">
+  <w:abstractNum w:abstractNumId="9">
     <w:nsid w:val="174E43E5"/>
     <w:multiLevelType w:val="hybridMultilevel"/>
     <w:tmpl w:val="FFFFFFFF"/>
@@ -26177,7 +26257,7 @@
       </w:pPr>
     </w:lvl>
   </w:abstractNum>
-  <w:abstractNum w:abstractNumId="10" w15:restartNumberingAfterBreak="0">
+  <w:abstractNum w:abstractNumId="10">
     <w:nsid w:val="17E56774"/>
     <w:multiLevelType w:val="hybridMultilevel"/>
     <w:tmpl w:val="FFFFFFFF"/>
@@ -26263,7 +26343,7 @@
       </w:pPr>
     </w:lvl>
   </w:abstractNum>
-  <w:abstractNum w:abstractNumId="11" w15:restartNumberingAfterBreak="0">
+  <w:abstractNum w:abstractNumId="11">
     <w:nsid w:val="1CE2313E"/>
     <w:multiLevelType w:val="hybridMultilevel"/>
     <w:tmpl w:val="FFFFFFFF"/>
@@ -26349,7 +26429,7 @@
       </w:pPr>
     </w:lvl>
   </w:abstractNum>
-  <w:abstractNum w:abstractNumId="12" w15:restartNumberingAfterBreak="0">
+  <w:abstractNum w:abstractNumId="12">
     <w:nsid w:val="1DC67ACF"/>
     <w:multiLevelType w:val="hybridMultilevel"/>
     <w:tmpl w:val="FFFFFFFF"/>
@@ -26435,7 +26515,7 @@
       </w:pPr>
     </w:lvl>
   </w:abstractNum>
-  <w:abstractNum w:abstractNumId="13" w15:restartNumberingAfterBreak="0">
+  <w:abstractNum w:abstractNumId="13">
     <w:nsid w:val="1EDD3524"/>
     <w:multiLevelType w:val="hybridMultilevel"/>
     <w:tmpl w:val="FFFFFFFF"/>
@@ -26521,7 +26601,7 @@
       </w:pPr>
     </w:lvl>
   </w:abstractNum>
-  <w:abstractNum w:abstractNumId="14" w15:restartNumberingAfterBreak="0">
+  <w:abstractNum w:abstractNumId="14">
     <w:nsid w:val="22C222C2"/>
     <w:multiLevelType w:val="hybridMultilevel"/>
     <w:tmpl w:val="FFFFFFFF"/>
@@ -26607,7 +26687,7 @@
       </w:pPr>
     </w:lvl>
   </w:abstractNum>
-  <w:abstractNum w:abstractNumId="15" w15:restartNumberingAfterBreak="0">
+  <w:abstractNum w:abstractNumId="15">
     <w:nsid w:val="23372608"/>
     <w:multiLevelType w:val="hybridMultilevel"/>
     <w:tmpl w:val="FFFFFFFF"/>
@@ -26693,7 +26773,7 @@
       </w:pPr>
     </w:lvl>
   </w:abstractNum>
-  <w:abstractNum w:abstractNumId="16" w15:restartNumberingAfterBreak="0">
+  <w:abstractNum w:abstractNumId="16">
     <w:nsid w:val="23EB3157"/>
     <w:multiLevelType w:val="hybridMultilevel"/>
     <w:tmpl w:val="FFFFFFFF"/>
@@ -26779,7 +26859,7 @@
       </w:pPr>
     </w:lvl>
   </w:abstractNum>
-  <w:abstractNum w:abstractNumId="17" w15:restartNumberingAfterBreak="0">
+  <w:abstractNum w:abstractNumId="17">
     <w:nsid w:val="29AD127F"/>
     <w:multiLevelType w:val="hybridMultilevel"/>
     <w:tmpl w:val="161A34E6"/>
@@ -26868,7 +26948,7 @@
       </w:pPr>
     </w:lvl>
   </w:abstractNum>
-  <w:abstractNum w:abstractNumId="18" w15:restartNumberingAfterBreak="0">
+  <w:abstractNum w:abstractNumId="18">
     <w:nsid w:val="2A6809C8"/>
     <w:multiLevelType w:val="hybridMultilevel"/>
     <w:tmpl w:val="FFFFFFFF"/>
@@ -26954,7 +27034,7 @@
       </w:pPr>
     </w:lvl>
   </w:abstractNum>
-  <w:abstractNum w:abstractNumId="19" w15:restartNumberingAfterBreak="0">
+  <w:abstractNum w:abstractNumId="19">
     <w:nsid w:val="2D055358"/>
     <w:multiLevelType w:val="hybridMultilevel"/>
     <w:tmpl w:val="FFFFFFFF"/>
@@ -27040,7 +27120,7 @@
       </w:pPr>
     </w:lvl>
   </w:abstractNum>
-  <w:abstractNum w:abstractNumId="20" w15:restartNumberingAfterBreak="0">
+  <w:abstractNum w:abstractNumId="20">
     <w:nsid w:val="2DB07F9A"/>
     <w:multiLevelType w:val="hybridMultilevel"/>
     <w:tmpl w:val="FFFFFFFF"/>
@@ -27126,7 +27206,7 @@
       </w:pPr>
     </w:lvl>
   </w:abstractNum>
-  <w:abstractNum w:abstractNumId="21" w15:restartNumberingAfterBreak="0">
+  <w:abstractNum w:abstractNumId="21">
     <w:nsid w:val="329F46B4"/>
     <w:multiLevelType w:val="hybridMultilevel"/>
     <w:tmpl w:val="FFFFFFFF"/>
@@ -27212,7 +27292,7 @@
       </w:pPr>
     </w:lvl>
   </w:abstractNum>
-  <w:abstractNum w:abstractNumId="22" w15:restartNumberingAfterBreak="0">
+  <w:abstractNum w:abstractNumId="22">
     <w:nsid w:val="32B75CC6"/>
     <w:multiLevelType w:val="hybridMultilevel"/>
     <w:tmpl w:val="FFFFFFFF"/>
@@ -27298,7 +27378,7 @@
       </w:pPr>
     </w:lvl>
   </w:abstractNum>
-  <w:abstractNum w:abstractNumId="23" w15:restartNumberingAfterBreak="0">
+  <w:abstractNum w:abstractNumId="23">
     <w:nsid w:val="32EC4354"/>
     <w:multiLevelType w:val="hybridMultilevel"/>
     <w:tmpl w:val="FFFFFFFF"/>
@@ -27384,7 +27464,7 @@
       </w:pPr>
     </w:lvl>
   </w:abstractNum>
-  <w:abstractNum w:abstractNumId="24" w15:restartNumberingAfterBreak="0">
+  <w:abstractNum w:abstractNumId="24">
     <w:nsid w:val="335B707C"/>
     <w:multiLevelType w:val="hybridMultilevel"/>
     <w:tmpl w:val="FFFFFFFF"/>
@@ -27470,7 +27550,7 @@
       </w:pPr>
     </w:lvl>
   </w:abstractNum>
-  <w:abstractNum w:abstractNumId="25" w15:restartNumberingAfterBreak="0">
+  <w:abstractNum w:abstractNumId="25">
     <w:nsid w:val="33AB6782"/>
     <w:multiLevelType w:val="hybridMultilevel"/>
     <w:tmpl w:val="FFFFFFFF"/>
@@ -27556,7 +27636,7 @@
       </w:pPr>
     </w:lvl>
   </w:abstractNum>
-  <w:abstractNum w:abstractNumId="26" w15:restartNumberingAfterBreak="0">
+  <w:abstractNum w:abstractNumId="26">
     <w:nsid w:val="355D7A7E"/>
     <w:multiLevelType w:val="hybridMultilevel"/>
     <w:tmpl w:val="FFFFFFFF"/>
@@ -27642,7 +27722,7 @@
       </w:pPr>
     </w:lvl>
   </w:abstractNum>
-  <w:abstractNum w:abstractNumId="27" w15:restartNumberingAfterBreak="0">
+  <w:abstractNum w:abstractNumId="27">
     <w:nsid w:val="3B7A03D5"/>
     <w:multiLevelType w:val="hybridMultilevel"/>
     <w:tmpl w:val="FFFFFFFF"/>
@@ -27728,7 +27808,7 @@
       </w:pPr>
     </w:lvl>
   </w:abstractNum>
-  <w:abstractNum w:abstractNumId="28" w15:restartNumberingAfterBreak="0">
+  <w:abstractNum w:abstractNumId="28">
     <w:nsid w:val="42F86A2A"/>
     <w:multiLevelType w:val="hybridMultilevel"/>
     <w:tmpl w:val="1366A74A"/>
@@ -27814,7 +27894,7 @@
       </w:pPr>
     </w:lvl>
   </w:abstractNum>
-  <w:abstractNum w:abstractNumId="29" w15:restartNumberingAfterBreak="0">
+  <w:abstractNum w:abstractNumId="29">
     <w:nsid w:val="44163C72"/>
     <w:multiLevelType w:val="hybridMultilevel"/>
     <w:tmpl w:val="1D525422"/>
@@ -27900,7 +27980,7 @@
       </w:pPr>
     </w:lvl>
   </w:abstractNum>
-  <w:abstractNum w:abstractNumId="30" w15:restartNumberingAfterBreak="0">
+  <w:abstractNum w:abstractNumId="30">
     <w:nsid w:val="44541DA8"/>
     <w:multiLevelType w:val="hybridMultilevel"/>
     <w:tmpl w:val="FFFFFFFF"/>
@@ -27986,7 +28066,7 @@
       </w:pPr>
     </w:lvl>
   </w:abstractNum>
-  <w:abstractNum w:abstractNumId="31" w15:restartNumberingAfterBreak="0">
+  <w:abstractNum w:abstractNumId="31">
     <w:nsid w:val="45F04768"/>
     <w:multiLevelType w:val="hybridMultilevel"/>
     <w:tmpl w:val="FFFFFFFF"/>
@@ -28072,7 +28152,7 @@
       </w:pPr>
     </w:lvl>
   </w:abstractNum>
-  <w:abstractNum w:abstractNumId="32" w15:restartNumberingAfterBreak="0">
+  <w:abstractNum w:abstractNumId="32">
     <w:nsid w:val="465E5A47"/>
     <w:multiLevelType w:val="hybridMultilevel"/>
     <w:tmpl w:val="DE9E0BD6"/>
@@ -28161,7 +28241,7 @@
       </w:pPr>
     </w:lvl>
   </w:abstractNum>
-  <w:abstractNum w:abstractNumId="33" w15:restartNumberingAfterBreak="0">
+  <w:abstractNum w:abstractNumId="33">
     <w:nsid w:val="47A43477"/>
     <w:multiLevelType w:val="hybridMultilevel"/>
     <w:tmpl w:val="1366A74A"/>
@@ -28247,7 +28327,7 @@
       </w:pPr>
     </w:lvl>
   </w:abstractNum>
-  <w:abstractNum w:abstractNumId="34" w15:restartNumberingAfterBreak="0">
+  <w:abstractNum w:abstractNumId="34">
     <w:nsid w:val="4E5D7EEF"/>
     <w:multiLevelType w:val="hybridMultilevel"/>
     <w:tmpl w:val="FFFFFFFF"/>
@@ -28333,7 +28413,7 @@
       </w:pPr>
     </w:lvl>
   </w:abstractNum>
-  <w:abstractNum w:abstractNumId="35" w15:restartNumberingAfterBreak="0">
+  <w:abstractNum w:abstractNumId="35">
     <w:nsid w:val="50D253C5"/>
     <w:multiLevelType w:val="hybridMultilevel"/>
     <w:tmpl w:val="1D525422"/>
@@ -28419,7 +28499,7 @@
       </w:pPr>
     </w:lvl>
   </w:abstractNum>
-  <w:abstractNum w:abstractNumId="36" w15:restartNumberingAfterBreak="0">
+  <w:abstractNum w:abstractNumId="36">
     <w:nsid w:val="54062279"/>
     <w:multiLevelType w:val="hybridMultilevel"/>
     <w:tmpl w:val="FFFFFFFF"/>
@@ -28505,7 +28585,7 @@
       </w:pPr>
     </w:lvl>
   </w:abstractNum>
-  <w:abstractNum w:abstractNumId="37" w15:restartNumberingAfterBreak="0">
+  <w:abstractNum w:abstractNumId="37">
     <w:nsid w:val="55B84CAA"/>
     <w:multiLevelType w:val="hybridMultilevel"/>
     <w:tmpl w:val="FFFFFFFF"/>
@@ -28591,7 +28671,7 @@
       </w:pPr>
     </w:lvl>
   </w:abstractNum>
-  <w:abstractNum w:abstractNumId="38" w15:restartNumberingAfterBreak="0">
+  <w:abstractNum w:abstractNumId="38">
     <w:nsid w:val="56AD7669"/>
     <w:multiLevelType w:val="hybridMultilevel"/>
     <w:tmpl w:val="8EACDE20"/>
@@ -28677,7 +28757,7 @@
       </w:pPr>
     </w:lvl>
   </w:abstractNum>
-  <w:abstractNum w:abstractNumId="39" w15:restartNumberingAfterBreak="0">
+  <w:abstractNum w:abstractNumId="39">
     <w:nsid w:val="574237D4"/>
     <w:multiLevelType w:val="hybridMultilevel"/>
     <w:tmpl w:val="FFFFFFFF"/>
@@ -28763,7 +28843,7 @@
       </w:pPr>
     </w:lvl>
   </w:abstractNum>
-  <w:abstractNum w:abstractNumId="40" w15:restartNumberingAfterBreak="0">
+  <w:abstractNum w:abstractNumId="40">
     <w:nsid w:val="57AC352E"/>
     <w:multiLevelType w:val="hybridMultilevel"/>
     <w:tmpl w:val="FFFFFFFF"/>
@@ -28849,7 +28929,7 @@
       </w:pPr>
     </w:lvl>
   </w:abstractNum>
-  <w:abstractNum w:abstractNumId="41" w15:restartNumberingAfterBreak="0">
+  <w:abstractNum w:abstractNumId="41">
     <w:nsid w:val="58020A2E"/>
     <w:multiLevelType w:val="hybridMultilevel"/>
     <w:tmpl w:val="161A34E6"/>
@@ -28938,7 +29018,7 @@
       </w:pPr>
     </w:lvl>
   </w:abstractNum>
-  <w:abstractNum w:abstractNumId="42" w15:restartNumberingAfterBreak="0">
+  <w:abstractNum w:abstractNumId="42">
     <w:nsid w:val="595B5011"/>
     <w:multiLevelType w:val="hybridMultilevel"/>
     <w:tmpl w:val="FFFFFFFF"/>
@@ -29024,7 +29104,7 @@
       </w:pPr>
     </w:lvl>
   </w:abstractNum>
-  <w:abstractNum w:abstractNumId="43" w15:restartNumberingAfterBreak="0">
+  <w:abstractNum w:abstractNumId="43">
     <w:nsid w:val="59611E4E"/>
     <w:multiLevelType w:val="hybridMultilevel"/>
     <w:tmpl w:val="FFFFFFFF"/>
@@ -29110,7 +29190,7 @@
       </w:pPr>
     </w:lvl>
   </w:abstractNum>
-  <w:abstractNum w:abstractNumId="44" w15:restartNumberingAfterBreak="0">
+  <w:abstractNum w:abstractNumId="44">
     <w:nsid w:val="5CD5116E"/>
     <w:multiLevelType w:val="hybridMultilevel"/>
     <w:tmpl w:val="FFFFFFFF"/>
@@ -29196,7 +29276,7 @@
       </w:pPr>
     </w:lvl>
   </w:abstractNum>
-  <w:abstractNum w:abstractNumId="45" w15:restartNumberingAfterBreak="0">
+  <w:abstractNum w:abstractNumId="45">
     <w:nsid w:val="5D4F74E0"/>
     <w:multiLevelType w:val="hybridMultilevel"/>
     <w:tmpl w:val="FFFFFFFF"/>
@@ -29282,7 +29362,7 @@
       </w:pPr>
     </w:lvl>
   </w:abstractNum>
-  <w:abstractNum w:abstractNumId="46" w15:restartNumberingAfterBreak="0">
+  <w:abstractNum w:abstractNumId="46">
     <w:nsid w:val="5E496A15"/>
     <w:multiLevelType w:val="hybridMultilevel"/>
     <w:tmpl w:val="DE9E0BD6"/>
@@ -29371,7 +29451,7 @@
       </w:pPr>
     </w:lvl>
   </w:abstractNum>
-  <w:abstractNum w:abstractNumId="47" w15:restartNumberingAfterBreak="0">
+  <w:abstractNum w:abstractNumId="47">
     <w:nsid w:val="5EF11EAF"/>
     <w:multiLevelType w:val="hybridMultilevel"/>
     <w:tmpl w:val="FFFFFFFF"/>
@@ -29457,7 +29537,7 @@
       </w:pPr>
     </w:lvl>
   </w:abstractNum>
-  <w:abstractNum w:abstractNumId="48" w15:restartNumberingAfterBreak="0">
+  <w:abstractNum w:abstractNumId="48">
     <w:nsid w:val="63167E02"/>
     <w:multiLevelType w:val="hybridMultilevel"/>
     <w:tmpl w:val="FFFFFFFF"/>
@@ -29543,7 +29623,7 @@
       </w:pPr>
     </w:lvl>
   </w:abstractNum>
-  <w:abstractNum w:abstractNumId="49" w15:restartNumberingAfterBreak="0">
+  <w:abstractNum w:abstractNumId="49">
     <w:nsid w:val="63E756FA"/>
     <w:multiLevelType w:val="hybridMultilevel"/>
     <w:tmpl w:val="1366A74A"/>
@@ -29629,7 +29709,7 @@
       </w:pPr>
     </w:lvl>
   </w:abstractNum>
-  <w:abstractNum w:abstractNumId="50" w15:restartNumberingAfterBreak="0">
+  <w:abstractNum w:abstractNumId="50">
     <w:nsid w:val="646F476F"/>
     <w:multiLevelType w:val="hybridMultilevel"/>
     <w:tmpl w:val="FFFFFFFF"/>
@@ -29715,7 +29795,7 @@
       </w:pPr>
     </w:lvl>
   </w:abstractNum>
-  <w:abstractNum w:abstractNumId="51" w15:restartNumberingAfterBreak="0">
+  <w:abstractNum w:abstractNumId="51">
     <w:nsid w:val="659B3994"/>
     <w:multiLevelType w:val="hybridMultilevel"/>
     <w:tmpl w:val="FFFFFFFF"/>
@@ -29801,7 +29881,7 @@
       </w:pPr>
     </w:lvl>
   </w:abstractNum>
-  <w:abstractNum w:abstractNumId="52" w15:restartNumberingAfterBreak="0">
+  <w:abstractNum w:abstractNumId="52">
     <w:nsid w:val="696C2D24"/>
     <w:multiLevelType w:val="hybridMultilevel"/>
     <w:tmpl w:val="FFFFFFFF"/>
@@ -29887,7 +29967,7 @@
       </w:pPr>
     </w:lvl>
   </w:abstractNum>
-  <w:abstractNum w:abstractNumId="53" w15:restartNumberingAfterBreak="0">
+  <w:abstractNum w:abstractNumId="53">
     <w:nsid w:val="69F47E85"/>
     <w:multiLevelType w:val="hybridMultilevel"/>
     <w:tmpl w:val="1366A74A"/>
@@ -29973,7 +30053,7 @@
       </w:pPr>
     </w:lvl>
   </w:abstractNum>
-  <w:abstractNum w:abstractNumId="54" w15:restartNumberingAfterBreak="0">
+  <w:abstractNum w:abstractNumId="54">
     <w:nsid w:val="6CC644E9"/>
     <w:multiLevelType w:val="hybridMultilevel"/>
     <w:tmpl w:val="FFFFFFFF"/>
@@ -30059,7 +30139,7 @@
       </w:pPr>
     </w:lvl>
   </w:abstractNum>
-  <w:abstractNum w:abstractNumId="55" w15:restartNumberingAfterBreak="0">
+  <w:abstractNum w:abstractNumId="55">
     <w:nsid w:val="6D203C5C"/>
     <w:multiLevelType w:val="hybridMultilevel"/>
     <w:tmpl w:val="FFFFFFFF"/>
@@ -30145,7 +30225,7 @@
       </w:pPr>
     </w:lvl>
   </w:abstractNum>
-  <w:abstractNum w:abstractNumId="56" w15:restartNumberingAfterBreak="0">
+  <w:abstractNum w:abstractNumId="56">
     <w:nsid w:val="6E481680"/>
     <w:multiLevelType w:val="hybridMultilevel"/>
     <w:tmpl w:val="DE9E0BD6"/>
@@ -30234,7 +30314,7 @@
       </w:pPr>
     </w:lvl>
   </w:abstractNum>
-  <w:abstractNum w:abstractNumId="57" w15:restartNumberingAfterBreak="0">
+  <w:abstractNum w:abstractNumId="57">
     <w:nsid w:val="71812C58"/>
     <w:multiLevelType w:val="hybridMultilevel"/>
     <w:tmpl w:val="FFFFFFFF"/>
@@ -30320,7 +30400,7 @@
       </w:pPr>
     </w:lvl>
   </w:abstractNum>
-  <w:abstractNum w:abstractNumId="58" w15:restartNumberingAfterBreak="0">
+  <w:abstractNum w:abstractNumId="58">
     <w:nsid w:val="73780465"/>
     <w:multiLevelType w:val="hybridMultilevel"/>
     <w:tmpl w:val="FFFFFFFF"/>
@@ -30406,7 +30486,7 @@
       </w:pPr>
     </w:lvl>
   </w:abstractNum>
-  <w:abstractNum w:abstractNumId="59" w15:restartNumberingAfterBreak="0">
+  <w:abstractNum w:abstractNumId="59">
     <w:nsid w:val="79836B4D"/>
     <w:multiLevelType w:val="hybridMultilevel"/>
     <w:tmpl w:val="FFFFFFFF"/>
@@ -30492,7 +30572,7 @@
       </w:pPr>
     </w:lvl>
   </w:abstractNum>
-  <w:abstractNum w:abstractNumId="60" w15:restartNumberingAfterBreak="0">
+  <w:abstractNum w:abstractNumId="60">
     <w:nsid w:val="7A0C6E10"/>
     <w:multiLevelType w:val="hybridMultilevel"/>
     <w:tmpl w:val="DE9E0BD6"/>
@@ -30581,7 +30661,7 @@
       </w:pPr>
     </w:lvl>
   </w:abstractNum>
-  <w:abstractNum w:abstractNumId="61" w15:restartNumberingAfterBreak="0">
+  <w:abstractNum w:abstractNumId="61">
     <w:nsid w:val="7A665F3E"/>
     <w:multiLevelType w:val="hybridMultilevel"/>
     <w:tmpl w:val="296C65CE"/>
@@ -30694,7 +30774,7 @@
       </w:rPr>
     </w:lvl>
   </w:abstractNum>
-  <w:abstractNum w:abstractNumId="62" w15:restartNumberingAfterBreak="0">
+  <w:abstractNum w:abstractNumId="62">
     <w:nsid w:val="7C4077A7"/>
     <w:multiLevelType w:val="hybridMultilevel"/>
     <w:tmpl w:val="FFFFFFFF"/>
@@ -30780,7 +30860,7 @@
       </w:pPr>
     </w:lvl>
   </w:abstractNum>
-  <w:abstractNum w:abstractNumId="63" w15:restartNumberingAfterBreak="0">
+  <w:abstractNum w:abstractNumId="63">
     <w:nsid w:val="7E5E2362"/>
     <w:multiLevelType w:val="hybridMultilevel"/>
     <w:tmpl w:val="FFFFFFFF"/>
@@ -30866,7 +30946,7 @@
       </w:pPr>
     </w:lvl>
   </w:abstractNum>
-  <w:abstractNum w:abstractNumId="64" w15:restartNumberingAfterBreak="0">
+  <w:abstractNum w:abstractNumId="64">
     <w:nsid w:val="7F023B23"/>
     <w:multiLevelType w:val="hybridMultilevel"/>
     <w:tmpl w:val="FFFFFFFF"/>
@@ -31152,7 +31232,7 @@
 </file>
 
 <file path=word/styles.xml><?xml version="1.0" encoding="utf-8"?>
-<w:styles xmlns:mc="http://schemas.openxmlformats.org/markup-compatibility/2006" xmlns:r="http://schemas.openxmlformats.org/officeDocument/2006/relationships" xmlns:w="http://schemas.openxmlformats.org/wordprocessingml/2006/main" xmlns:w14="http://schemas.microsoft.com/office/word/2010/wordml" xmlns:w15="http://schemas.microsoft.com/office/word/2012/wordml" xmlns:w16cid="http://schemas.microsoft.com/office/word/2016/wordml/cid" xmlns:w16se="http://schemas.microsoft.com/office/word/2015/wordml/symex" mc:Ignorable="w14 w15 w16se w16cid">
+<w:styles xmlns:mc="http://schemas.openxmlformats.org/markup-compatibility/2006" xmlns:r="http://schemas.openxmlformats.org/officeDocument/2006/relationships" xmlns:w="http://schemas.openxmlformats.org/wordprocessingml/2006/main" xmlns:w14="http://schemas.microsoft.com/office/word/2010/wordml" xmlns:w15="http://schemas.microsoft.com/office/word/2012/wordml" mc:Ignorable="w14 w15">
   <w:docDefaults>
     <w:rPrDefault>
       <w:rPr>
@@ -31169,7 +31249,7 @@
       </w:pPr>
     </w:pPrDefault>
   </w:docDefaults>
-  <w:latentStyles w:defLockedState="0" w:defUIPriority="99" w:defSemiHidden="0" w:defUnhideWhenUsed="0" w:defQFormat="0" w:count="375">
+  <w:latentStyles w:defLockedState="0" w:defUIPriority="99" w:defSemiHidden="0" w:defUnhideWhenUsed="0" w:defQFormat="0" w:count="371">
     <w:lsdException w:name="Normal" w:uiPriority="0" w:qFormat="1"/>
     <w:lsdException w:name="heading 1" w:uiPriority="9" w:qFormat="1"/>
     <w:lsdException w:name="heading 2" w:semiHidden="1" w:uiPriority="9" w:unhideWhenUsed="1" w:qFormat="1"/>
@@ -31541,10 +31621,6 @@
     <w:lsdException w:name="List Table 5 Dark Accent 6" w:uiPriority="50"/>
     <w:lsdException w:name="List Table 6 Colorful Accent 6" w:uiPriority="51"/>
     <w:lsdException w:name="List Table 7 Colorful Accent 6" w:uiPriority="52"/>
-    <w:lsdException w:name="Mention" w:semiHidden="1" w:unhideWhenUsed="1"/>
-    <w:lsdException w:name="Smart Hyperlink" w:semiHidden="1" w:unhideWhenUsed="1"/>
-    <w:lsdException w:name="Hashtag" w:semiHidden="1" w:unhideWhenUsed="1"/>
-    <w:lsdException w:name="Unresolved Mention" w:semiHidden="1" w:unhideWhenUsed="1"/>
   </w:latentStyles>
   <w:style w:type="paragraph" w:default="1" w:styleId="Normal">
     <w:name w:val="Normal"/>
@@ -31854,7 +31930,7 @@
       <w:lang w:eastAsia="ko-KR"/>
     </w:rPr>
   </w:style>
-  <w:style w:type="paragraph" w:styleId="TtuloTDC">
+  <w:style w:type="paragraph" w:styleId="TtulodeTDC">
     <w:name w:val="TOC Heading"/>
     <w:basedOn w:val="Ttulo1"/>
     <w:next w:val="Normal"/>
@@ -31988,11 +32064,11 @@
       <w:szCs w:val="18"/>
     </w:rPr>
   </w:style>
-  <w:style w:type="paragraph" w:styleId="Ttulo">
+  <w:style w:type="paragraph" w:styleId="Puesto">
     <w:name w:val="Title"/>
     <w:basedOn w:val="Normal"/>
     <w:next w:val="Normal"/>
-    <w:link w:val="TtuloCar"/>
+    <w:link w:val="PuestoCar"/>
     <w:uiPriority w:val="10"/>
     <w:qFormat/>
     <w:rsid w:val="00073078"/>
@@ -32010,10 +32086,10 @@
       <w:szCs w:val="48"/>
     </w:rPr>
   </w:style>
-  <w:style w:type="character" w:customStyle="1" w:styleId="TtuloCar">
-    <w:name w:val="Título Car"/>
+  <w:style w:type="character" w:customStyle="1" w:styleId="PuestoCar">
+    <w:name w:val="Puesto Car"/>
     <w:basedOn w:val="Fuentedeprrafopredeter"/>
-    <w:link w:val="Ttulo"/>
+    <w:link w:val="Puesto"/>
     <w:uiPriority w:val="10"/>
     <w:rsid w:val="00073078"/>
     <w:rPr>
@@ -32334,7 +32410,6 @@
     <w:rPr>
       <w:sz w:val="21"/>
       <w:szCs w:val="21"/>
-      <w:lang w:val="es-419"/>
     </w:rPr>
   </w:style>
   <w:style w:type="table" w:styleId="Tablaconcuadrcula">
@@ -32349,9 +32424,9 @@
     <w:rPr>
       <w:sz w:val="21"/>
       <w:szCs w:val="21"/>
-      <w:lang w:val="es-419"/>
     </w:rPr>
     <w:tblPr>
+      <w:tblInd w:w="0" w:type="dxa"/>
       <w:tblBorders>
         <w:top w:val="single" w:sz="4" w:space="0" w:color="auto"/>
         <w:left w:val="single" w:sz="4" w:space="0" w:color="auto"/>
@@ -32360,6 +32435,12 @@
         <w:insideH w:val="single" w:sz="4" w:space="0" w:color="auto"/>
         <w:insideV w:val="single" w:sz="4" w:space="0" w:color="auto"/>
       </w:tblBorders>
+      <w:tblCellMar>
+        <w:top w:w="0" w:type="dxa"/>
+        <w:left w:w="108" w:type="dxa"/>
+        <w:bottom w:w="0" w:type="dxa"/>
+        <w:right w:w="108" w:type="dxa"/>
+      </w:tblCellMar>
     </w:tblPr>
   </w:style>
   <w:style w:type="paragraph" w:styleId="TDC3">
@@ -32420,7 +32501,7 @@
 </file>
 
 <file path=word/glossary/document.xml><?xml version="1.0" encoding="utf-8"?>
-<w:glossaryDocument xmlns:wpc="http://schemas.microsoft.com/office/word/2010/wordprocessingCanvas" xmlns:cx="http://schemas.microsoft.com/office/drawing/2014/chartex" xmlns:cx1="http://schemas.microsoft.com/office/drawing/2015/9/8/chartex" xmlns:cx2="http://schemas.microsoft.com/office/drawing/2015/10/21/chartex" xmlns:cx3="http://schemas.microsoft.com/office/drawing/2016/5/9/chartex" xmlns:cx4="http://schemas.microsoft.com/office/drawing/2016/5/10/chartex" xmlns:cx5="http://schemas.microsoft.com/office/drawing/2016/5/11/chartex" xmlns:cx6="http://schemas.microsoft.com/office/drawing/2016/5/12/chartex" xmlns:cx7="http://schemas.microsoft.com/office/drawing/2016/5/13/chartex" xmlns:cx8="http://schemas.microsoft.com/office/drawing/2016/5/14/chartex" xmlns:mc="http://schemas.openxmlformats.org/markup-compatibility/2006" xmlns:aink="http://schemas.microsoft.com/office/drawing/2016/ink" xmlns:am3d="http://schemas.microsoft.com/office/drawing/2017/model3d" xmlns:o="urn:schemas-microsoft-com:office:office" xmlns:r="http://schemas.openxmlformats.org/officeDocument/2006/relationships" xmlns:m="http://schemas.openxmlformats.org/officeDocument/2006/math" xmlns:v="urn:schemas-microsoft-com:vml" xmlns:wp14="http://schemas.microsoft.com/office/word/2010/wordprocessingDrawing" xmlns:wp="http://schemas.openxmlformats.org/drawingml/2006/wordprocessingDrawing" xmlns:w10="urn:schemas-microsoft-com:office:word" xmlns:w="http://schemas.openxmlformats.org/wordprocessingml/2006/main" xmlns:w14="http://schemas.microsoft.com/office/word/2010/wordml" xmlns:w15="http://schemas.microsoft.com/office/word/2012/wordml" xmlns:w16cid="http://schemas.microsoft.com/office/word/2016/wordml/cid" xmlns:w16se="http://schemas.microsoft.com/office/word/2015/wordml/symex" xmlns:wpg="http://schemas.microsoft.com/office/word/2010/wordprocessingGroup" xmlns:wpi="http://schemas.microsoft.com/office/word/2010/wordprocessingInk" xmlns:wne="http://schemas.microsoft.com/office/word/2006/wordml" xmlns:wps="http://schemas.microsoft.com/office/word/2010/wordprocessingShape" mc:Ignorable="w14 w15 w16se w16cid wp14">
+<w:glossaryDocument xmlns:wpc="http://schemas.microsoft.com/office/word/2010/wordprocessingCanvas" xmlns:mc="http://schemas.openxmlformats.org/markup-compatibility/2006" xmlns:o="urn:schemas-microsoft-com:office:office" xmlns:r="http://schemas.openxmlformats.org/officeDocument/2006/relationships" xmlns:m="http://schemas.openxmlformats.org/officeDocument/2006/math" xmlns:v="urn:schemas-microsoft-com:vml" xmlns:wp14="http://schemas.microsoft.com/office/word/2010/wordprocessingDrawing" xmlns:wp="http://schemas.openxmlformats.org/drawingml/2006/wordprocessingDrawing" xmlns:w10="urn:schemas-microsoft-com:office:word" xmlns:w="http://schemas.openxmlformats.org/wordprocessingml/2006/main" xmlns:w14="http://schemas.microsoft.com/office/word/2010/wordml" xmlns:w15="http://schemas.microsoft.com/office/word/2012/wordml" xmlns:wpg="http://schemas.microsoft.com/office/word/2010/wordprocessingGroup" xmlns:wpi="http://schemas.microsoft.com/office/word/2010/wordprocessingInk" xmlns:wne="http://schemas.microsoft.com/office/word/2006/wordml" xmlns:wps="http://schemas.microsoft.com/office/word/2010/wordprocessingShape" mc:Ignorable="w14 w15 wp14">
   <w:docParts>
     <w:docPart>
       <w:docPartPr>
@@ -32444,7 +32525,7 @@
           </w:pPr>
           <w:r>
             <w:rPr>
-              <w:color w:val="4472C4" w:themeColor="accent1"/>
+              <w:color w:val="5B9BD5" w:themeColor="accent1"/>
               <w:sz w:val="28"/>
               <w:szCs w:val="28"/>
               <w:lang w:val="es-ES"/>
@@ -32459,7 +32540,7 @@
 </file>
 
 <file path=word/glossary/fontTable.xml><?xml version="1.0" encoding="utf-8"?>
-<w:fonts xmlns:mc="http://schemas.openxmlformats.org/markup-compatibility/2006" xmlns:r="http://schemas.openxmlformats.org/officeDocument/2006/relationships" xmlns:w="http://schemas.openxmlformats.org/wordprocessingml/2006/main" xmlns:w14="http://schemas.microsoft.com/office/word/2010/wordml" xmlns:w15="http://schemas.microsoft.com/office/word/2012/wordml" xmlns:w16cid="http://schemas.microsoft.com/office/word/2016/wordml/cid" xmlns:w16se="http://schemas.microsoft.com/office/word/2015/wordml/symex" mc:Ignorable="w14 w15 w16se w16cid">
+<w:fonts xmlns:mc="http://schemas.openxmlformats.org/markup-compatibility/2006" xmlns:r="http://schemas.openxmlformats.org/officeDocument/2006/relationships" xmlns:w="http://schemas.openxmlformats.org/wordprocessingml/2006/main" xmlns:w14="http://schemas.microsoft.com/office/word/2010/wordml" xmlns:w15="http://schemas.microsoft.com/office/word/2012/wordml" mc:Ignorable="w14 w15">
   <w:font w:name="Symbol">
     <w:panose1 w:val="05050102010706020507"/>
     <w:charset w:val="02"/>
@@ -32472,14 +32553,14 @@
     <w:charset w:val="00"/>
     <w:family w:val="roman"/>
     <w:pitch w:val="variable"/>
-    <w:sig w:usb0="E0002EFF" w:usb1="C000785B" w:usb2="00000009" w:usb3="00000000" w:csb0="000001FF" w:csb1="00000000"/>
+    <w:sig w:usb0="E0002AFF" w:usb1="C0007841" w:usb2="00000009" w:usb3="00000000" w:csb0="000001FF" w:csb1="00000000"/>
   </w:font>
   <w:font w:name="Courier New">
     <w:panose1 w:val="02070309020205020404"/>
     <w:charset w:val="00"/>
     <w:family w:val="modern"/>
     <w:pitch w:val="fixed"/>
-    <w:sig w:usb0="E0002EFF" w:usb1="C0007843" w:usb2="00000009" w:usb3="00000000" w:csb0="000001FF" w:csb1="00000000"/>
+    <w:sig w:usb0="E0002AFF" w:usb1="C0007843" w:usb2="00000009" w:usb3="00000000" w:csb0="000001FF" w:csb1="00000000"/>
   </w:font>
   <w:font w:name="Wingdings">
     <w:panose1 w:val="05000000000000000000"/>
@@ -32493,35 +32574,35 @@
     <w:charset w:val="00"/>
     <w:family w:val="swiss"/>
     <w:pitch w:val="variable"/>
-    <w:sig w:usb0="E0002EFF" w:usb1="C000247B" w:usb2="00000009" w:usb3="00000000" w:csb0="000001FF" w:csb1="00000000"/>
+    <w:sig w:usb0="E00002FF" w:usb1="4000ACFF" w:usb2="00000001" w:usb3="00000000" w:csb0="0000019F" w:csb1="00000000"/>
   </w:font>
-  <w:font w:name="Yu Mincho">
-    <w:altName w:val="游明朝"/>
+  <w:font w:name="游明朝">
+    <w:panose1 w:val="00000000000000000000"/>
     <w:charset w:val="80"/>
     <w:family w:val="roman"/>
-    <w:pitch w:val="variable"/>
-    <w:sig w:usb0="800002E7" w:usb1="2AC7FCFF" w:usb2="00000012" w:usb3="00000000" w:csb0="0002009F" w:csb1="00000000"/>
+    <w:notTrueType/>
+    <w:pitch w:val="default"/>
   </w:font>
   <w:font w:name="Arial">
     <w:panose1 w:val="020B0604020202020204"/>
     <w:charset w:val="00"/>
     <w:family w:val="swiss"/>
     <w:pitch w:val="variable"/>
-    <w:sig w:usb0="E0002EFF" w:usb1="C000785B" w:usb2="00000009" w:usb3="00000000" w:csb0="000001FF" w:csb1="00000000"/>
+    <w:sig w:usb0="E0002AFF" w:usb1="C0007843" w:usb2="00000009" w:usb3="00000000" w:csb0="000001FF" w:csb1="00000000"/>
   </w:font>
-  <w:font w:name="Yu Gothic Light">
-    <w:panose1 w:val="020B0300000000000000"/>
+  <w:font w:name="游ゴシック Light">
+    <w:panose1 w:val="00000000000000000000"/>
     <w:charset w:val="80"/>
-    <w:family w:val="swiss"/>
-    <w:pitch w:val="variable"/>
-    <w:sig w:usb0="E00002FF" w:usb1="2AC7FDFF" w:usb2="00000016" w:usb3="00000000" w:csb0="0002009F" w:csb1="00000000"/>
+    <w:family w:val="roman"/>
+    <w:notTrueType/>
+    <w:pitch w:val="default"/>
   </w:font>
   <w:font w:name="Calibri Light">
     <w:panose1 w:val="020F0302020204030204"/>
     <w:charset w:val="00"/>
     <w:family w:val="swiss"/>
     <w:pitch w:val="variable"/>
-    <w:sig w:usb0="E0002AFF" w:usb1="C000247B" w:usb2="00000009" w:usb3="00000000" w:csb0="000001FF" w:csb1="00000000"/>
+    <w:sig w:usb0="A00002EF" w:usb1="4000207B" w:usb2="00000000" w:usb3="00000000" w:csb0="0000019F" w:csb1="00000000"/>
   </w:font>
   <w:font w:name="Californian FB">
     <w:panose1 w:val="0207040306080B030204"/>
@@ -32531,24 +32612,41 @@
     <w:sig w:usb0="00000003" w:usb1="00000000" w:usb2="00000000" w:usb3="00000000" w:csb0="00000001" w:csb1="00000000"/>
   </w:font>
   <w:font w:name="Malgun Gothic">
+    <w:altName w:val="맑은 고딕"/>
     <w:panose1 w:val="020B0503020000020004"/>
     <w:charset w:val="81"/>
     <w:family w:val="swiss"/>
     <w:pitch w:val="variable"/>
-    <w:sig w:usb0="9000002F" w:usb1="29D77CFB" w:usb2="00000012" w:usb3="00000000" w:csb0="00080001" w:csb1="00000000"/>
+    <w:sig w:usb0="900002AF" w:usb1="09D77CFB" w:usb2="00000012" w:usb3="00000000" w:csb0="00080001" w:csb1="00000000"/>
   </w:font>
   <w:font w:name="Segoe UI">
     <w:panose1 w:val="020B0502040204020203"/>
     <w:charset w:val="00"/>
     <w:family w:val="swiss"/>
     <w:pitch w:val="variable"/>
-    <w:sig w:usb0="E4002EFF" w:usb1="C000E47F" w:usb2="00000009" w:usb3="00000000" w:csb0="000001FF" w:csb1="00000000"/>
+    <w:sig w:usb0="E10022FF" w:usb1="C000E47F" w:usb2="00000029" w:usb3="00000000" w:csb0="000001DF" w:csb1="00000000"/>
+  </w:font>
+  <w:font w:name="MS Mincho">
+    <w:altName w:val="ＭＳ 明朝"/>
+    <w:panose1 w:val="02020609040205080304"/>
+    <w:charset w:val="80"/>
+    <w:family w:val="modern"/>
+    <w:pitch w:val="fixed"/>
+    <w:sig w:usb0="E00002FF" w:usb1="6AC7FDFB" w:usb2="00000012" w:usb3="00000000" w:csb0="0002009F" w:csb1="00000000"/>
+  </w:font>
+  <w:font w:name="MS Gothic">
+    <w:altName w:val="ＭＳ ゴシック"/>
+    <w:panose1 w:val="020B0609070205080204"/>
+    <w:charset w:val="80"/>
+    <w:family w:val="modern"/>
+    <w:pitch w:val="fixed"/>
+    <w:sig w:usb0="E00002FF" w:usb1="6AC7FDFB" w:usb2="00000012" w:usb3="00000000" w:csb0="0002009F" w:csb1="00000000"/>
   </w:font>
 </w:fonts>
 </file>
 
 <file path=word/glossary/settings.xml><?xml version="1.0" encoding="utf-8"?>
-<w:settings xmlns:mc="http://schemas.openxmlformats.org/markup-compatibility/2006" xmlns:o="urn:schemas-microsoft-com:office:office" xmlns:r="http://schemas.openxmlformats.org/officeDocument/2006/relationships" xmlns:m="http://schemas.openxmlformats.org/officeDocument/2006/math" xmlns:v="urn:schemas-microsoft-com:vml" xmlns:w10="urn:schemas-microsoft-com:office:word" xmlns:w="http://schemas.openxmlformats.org/wordprocessingml/2006/main" xmlns:w14="http://schemas.microsoft.com/office/word/2010/wordml" xmlns:w15="http://schemas.microsoft.com/office/word/2012/wordml" xmlns:w16cid="http://schemas.microsoft.com/office/word/2016/wordml/cid" xmlns:w16se="http://schemas.microsoft.com/office/word/2015/wordml/symex" xmlns:sl="http://schemas.openxmlformats.org/schemaLibrary/2006/main" mc:Ignorable="w14 w15 w16se w16cid">
+<w:settings xmlns:mc="http://schemas.openxmlformats.org/markup-compatibility/2006" xmlns:o="urn:schemas-microsoft-com:office:office" xmlns:r="http://schemas.openxmlformats.org/officeDocument/2006/relationships" xmlns:m="http://schemas.openxmlformats.org/officeDocument/2006/math" xmlns:v="urn:schemas-microsoft-com:vml" xmlns:w10="urn:schemas-microsoft-com:office:word" xmlns:w="http://schemas.openxmlformats.org/wordprocessingml/2006/main" xmlns:w14="http://schemas.microsoft.com/office/word/2010/wordml" xmlns:w15="http://schemas.microsoft.com/office/word/2012/wordml" xmlns:sl="http://schemas.openxmlformats.org/schemaLibrary/2006/main" mc:Ignorable="w14 w15">
   <w:view w:val="normal"/>
   <w:defaultTabStop w:val="708"/>
   <w:hyphenationZone w:val="425"/>
@@ -32560,7 +32658,6 @@
     <w:compatSetting w:name="enableOpenTypeFeatures" w:uri="http://schemas.microsoft.com/office/word" w:val="1"/>
     <w:compatSetting w:name="doNotFlipMirrorIndents" w:uri="http://schemas.microsoft.com/office/word" w:val="1"/>
     <w:compatSetting w:name="differentiateMultirowTableHeaders" w:uri="http://schemas.microsoft.com/office/word" w:val="1"/>
-    <w:compatSetting w:name="useWord2013TrackBottomHyphenation" w:uri="http://schemas.microsoft.com/office/word" w:val="0"/>
   </w:compat>
   <w:rsids>
     <w:rsidRoot w:val="001B5E27"/>
@@ -32570,6 +32667,7 @@
     <w:rsid w:val="003956CD"/>
     <w:rsid w:val="003D37B5"/>
     <w:rsid w:val="0041075C"/>
+    <w:rsid w:val="004611B0"/>
     <w:rsid w:val="004B2B33"/>
     <w:rsid w:val="004B4A0D"/>
     <w:rsid w:val="004D4787"/>
@@ -32620,7 +32718,7 @@
 </file>
 
 <file path=word/glossary/styles.xml><?xml version="1.0" encoding="utf-8"?>
-<w:styles xmlns:mc="http://schemas.openxmlformats.org/markup-compatibility/2006" xmlns:r="http://schemas.openxmlformats.org/officeDocument/2006/relationships" xmlns:w="http://schemas.openxmlformats.org/wordprocessingml/2006/main" xmlns:w14="http://schemas.microsoft.com/office/word/2010/wordml" xmlns:w15="http://schemas.microsoft.com/office/word/2012/wordml" xmlns:w16cid="http://schemas.microsoft.com/office/word/2016/wordml/cid" xmlns:w16se="http://schemas.microsoft.com/office/word/2015/wordml/symex" mc:Ignorable="w14 w15 w16se w16cid">
+<w:styles xmlns:mc="http://schemas.openxmlformats.org/markup-compatibility/2006" xmlns:r="http://schemas.openxmlformats.org/officeDocument/2006/relationships" xmlns:w="http://schemas.openxmlformats.org/wordprocessingml/2006/main" xmlns:w14="http://schemas.microsoft.com/office/word/2010/wordml" xmlns:w15="http://schemas.microsoft.com/office/word/2012/wordml" mc:Ignorable="w14 w15">
   <w:docDefaults>
     <w:rPrDefault>
       <w:rPr>
@@ -32636,7 +32734,7 @@
       </w:pPr>
     </w:pPrDefault>
   </w:docDefaults>
-  <w:latentStyles w:defLockedState="0" w:defUIPriority="99" w:defSemiHidden="0" w:defUnhideWhenUsed="0" w:defQFormat="0" w:count="375">
+  <w:latentStyles w:defLockedState="0" w:defUIPriority="99" w:defSemiHidden="0" w:defUnhideWhenUsed="0" w:defQFormat="0" w:count="371">
     <w:lsdException w:name="Normal" w:uiPriority="0" w:qFormat="1"/>
     <w:lsdException w:name="heading 1" w:uiPriority="9" w:qFormat="1"/>
     <w:lsdException w:name="heading 2" w:semiHidden="1" w:uiPriority="9" w:unhideWhenUsed="1" w:qFormat="1"/>
@@ -33008,10 +33106,6 @@
     <w:lsdException w:name="List Table 5 Dark Accent 6" w:uiPriority="50"/>
     <w:lsdException w:name="List Table 6 Colorful Accent 6" w:uiPriority="51"/>
     <w:lsdException w:name="List Table 7 Colorful Accent 6" w:uiPriority="52"/>
-    <w:lsdException w:name="Mention" w:semiHidden="1" w:unhideWhenUsed="1"/>
-    <w:lsdException w:name="Smart Hyperlink" w:semiHidden="1" w:unhideWhenUsed="1"/>
-    <w:lsdException w:name="Hashtag" w:semiHidden="1" w:unhideWhenUsed="1"/>
-    <w:lsdException w:name="Unresolved Mention" w:semiHidden="1" w:unhideWhenUsed="1"/>
   </w:latentStyles>
   <w:style w:type="paragraph" w:default="1" w:styleId="Normal">
     <w:name w:val="Normal"/>
@@ -33052,7 +33146,7 @@
 </file>
 
 <file path=word/glossary/webSettings.xml><?xml version="1.0" encoding="utf-8"?>
-<w:webSettings xmlns:mc="http://schemas.openxmlformats.org/markup-compatibility/2006" xmlns:r="http://schemas.openxmlformats.org/officeDocument/2006/relationships" xmlns:w="http://schemas.openxmlformats.org/wordprocessingml/2006/main" xmlns:w14="http://schemas.microsoft.com/office/word/2010/wordml" xmlns:w15="http://schemas.microsoft.com/office/word/2012/wordml" xmlns:w16cid="http://schemas.microsoft.com/office/word/2016/wordml/cid" xmlns:w16se="http://schemas.microsoft.com/office/word/2015/wordml/symex" mc:Ignorable="w14 w15 w16se w16cid">
+<w:webSettings xmlns:mc="http://schemas.openxmlformats.org/markup-compatibility/2006" xmlns:r="http://schemas.openxmlformats.org/officeDocument/2006/relationships" xmlns:w="http://schemas.openxmlformats.org/wordprocessingml/2006/main" xmlns:w14="http://schemas.microsoft.com/office/word/2010/wordml" xmlns:w15="http://schemas.microsoft.com/office/word/2012/wordml" mc:Ignorable="w14 w15">
   <w:optimizeForBrowser/>
   <w:allowPNG/>
 </w:webSettings>
@@ -33357,20 +33451,8 @@
 <b:Sources xmlns:b="http://schemas.openxmlformats.org/officeDocument/2006/bibliography" xmlns="http://schemas.openxmlformats.org/officeDocument/2006/bibliography" SelectedStyle="\IEEE2006OfficeOnline.xsl" StyleName="IEEE" Version="2006"/>
 </file>
 
-<file path=customXml/item2.xml><?xml version="1.0" encoding="utf-8"?>
-<b:Sources xmlns:b="http://schemas.openxmlformats.org/officeDocument/2006/bibliography" xmlns="http://schemas.openxmlformats.org/officeDocument/2006/bibliography" SelectedStyle="\IEEE2006OfficeOnline.xsl" StyleName="IEEE" Version="2006"/>
-</file>
-
 <file path=customXml/itemProps1.xml><?xml version="1.0" encoding="utf-8"?>
-<ds:datastoreItem xmlns:ds="http://schemas.openxmlformats.org/officeDocument/2006/customXml" ds:itemID="{420BE6E5-893D-4EF2-B782-3847FAF53989}">
-  <ds:schemaRefs>
-    <ds:schemaRef ds:uri="http://schemas.openxmlformats.org/officeDocument/2006/bibliography"/>
-  </ds:schemaRefs>
-</ds:datastoreItem>
-</file>
-
-<file path=customXml/itemProps2.xml><?xml version="1.0" encoding="utf-8"?>
-<ds:datastoreItem xmlns:ds="http://schemas.openxmlformats.org/officeDocument/2006/customXml" ds:itemID="{820F62F9-1D6A-469A-94FB-C7B63FC5B7E6}">
+<ds:datastoreItem xmlns:ds="http://schemas.openxmlformats.org/officeDocument/2006/customXml" ds:itemID="{B1E580F8-3CB8-41D4-AC73-0E4EB414A153}">
   <ds:schemaRefs>
     <ds:schemaRef ds:uri="http://schemas.openxmlformats.org/officeDocument/2006/bibliography"/>
   </ds:schemaRefs>

</xml_diff>